<commit_message>
add: 1 fully dressed use case, final documentation, screenshots
</commit_message>
<xml_diff>
--- a/Assignment 1/Assignment 1 Documentation.docx
+++ b/Assignment 1/Assignment 1 Documentation.docx
@@ -1543,6 +1543,3863 @@
         <w:lastRenderedPageBreak/>
         <w:t>UML Use-Case Diagram</w:t>
       </w:r>
+    </w:p>
+    <w:p>
+      <w:pPr>
+        <w:pStyle w:val="ListParagraph"/>
+        <w:numPr>
+          <w:ilvl w:val="0"/>
+          <w:numId w:val="8"/>
+        </w:numPr>
+        <w:jc w:val="both"/>
+        <w:rPr>
+          <w:rFonts w:ascii="Times New Roman" w:hAnsi="Times New Roman" w:cs="Times New Roman"/>
+          <w:sz w:val="28"/>
+          <w:szCs w:val="28"/>
+          <w:lang w:val="en-IN"/>
+        </w:rPr>
+      </w:pPr>
+      <w:r>
+        <w:rPr>
+          <w:rFonts w:ascii="Times New Roman" w:hAnsi="Times New Roman" w:cs="Times New Roman"/>
+          <w:sz w:val="28"/>
+          <w:szCs w:val="28"/>
+        </w:rPr>
+        <w:t>A comprehensive diagram that illustrates the interac</w:t>
+      </w:r>
+      <w:r>
+        <w:rPr>
+          <w:rFonts w:ascii="Times New Roman" w:hAnsi="Times New Roman" w:cs="Times New Roman"/>
+          <w:sz w:val="28"/>
+          <w:szCs w:val="28"/>
+        </w:rPr>
+        <w:t>ti</w:t>
+      </w:r>
+      <w:r>
+        <w:rPr>
+          <w:rFonts w:ascii="Times New Roman" w:hAnsi="Times New Roman" w:cs="Times New Roman"/>
+          <w:sz w:val="28"/>
+          <w:szCs w:val="28"/>
+        </w:rPr>
+        <w:t xml:space="preserve">ons between the actors (Students, </w:t>
+      </w:r>
+      <w:r>
+        <w:rPr>
+          <w:rFonts w:ascii="Times New Roman" w:hAnsi="Times New Roman" w:cs="Times New Roman"/>
+          <w:sz w:val="28"/>
+          <w:szCs w:val="28"/>
+        </w:rPr>
+        <w:t>Faculty</w:t>
+      </w:r>
+      <w:r>
+        <w:rPr>
+          <w:rFonts w:ascii="Times New Roman" w:hAnsi="Times New Roman" w:cs="Times New Roman"/>
+          <w:sz w:val="28"/>
+          <w:szCs w:val="28"/>
+        </w:rPr>
+        <w:t>,</w:t>
+      </w:r>
+      <w:r>
+        <w:rPr>
+          <w:rFonts w:ascii="Times New Roman" w:hAnsi="Times New Roman" w:cs="Times New Roman"/>
+          <w:sz w:val="28"/>
+          <w:szCs w:val="28"/>
+        </w:rPr>
+        <w:t xml:space="preserve"> </w:t>
+      </w:r>
+      <w:r>
+        <w:rPr>
+          <w:rFonts w:ascii="Times New Roman" w:hAnsi="Times New Roman" w:cs="Times New Roman"/>
+          <w:sz w:val="28"/>
+          <w:szCs w:val="28"/>
+        </w:rPr>
+        <w:t>Administrators,</w:t>
+      </w:r>
+      <w:r>
+        <w:rPr>
+          <w:rFonts w:ascii="Times New Roman" w:hAnsi="Times New Roman" w:cs="Times New Roman"/>
+          <w:sz w:val="28"/>
+          <w:szCs w:val="28"/>
+        </w:rPr>
+        <w:t xml:space="preserve"> </w:t>
+      </w:r>
+      <w:r>
+        <w:rPr>
+          <w:rFonts w:ascii="Times New Roman" w:hAnsi="Times New Roman" w:cs="Times New Roman"/>
+          <w:sz w:val="28"/>
+          <w:szCs w:val="28"/>
+          <w:lang w:val="en-US"/>
+        </w:rPr>
+        <w:t>Technical Support Staff</w:t>
+      </w:r>
+      <w:r>
+        <w:rPr>
+          <w:rFonts w:ascii="Times New Roman" w:hAnsi="Times New Roman" w:cs="Times New Roman"/>
+          <w:sz w:val="28"/>
+          <w:szCs w:val="28"/>
+        </w:rPr>
+        <w:t>,</w:t>
+      </w:r>
+      <w:r>
+        <w:rPr>
+          <w:rFonts w:ascii="Times New Roman" w:hAnsi="Times New Roman" w:cs="Times New Roman"/>
+          <w:sz w:val="28"/>
+          <w:szCs w:val="28"/>
+        </w:rPr>
+        <w:t xml:space="preserve"> </w:t>
+      </w:r>
+      <w:r>
+        <w:rPr>
+          <w:rFonts w:ascii="Times New Roman" w:hAnsi="Times New Roman" w:cs="Times New Roman"/>
+          <w:sz w:val="28"/>
+          <w:szCs w:val="28"/>
+        </w:rPr>
+        <w:t>Moderator, Alumni) and the system (School Blogging Pla</w:t>
+      </w:r>
+      <w:r>
+        <w:rPr>
+          <w:rFonts w:ascii="Times New Roman" w:hAnsi="Times New Roman" w:cs="Times New Roman"/>
+          <w:sz w:val="28"/>
+          <w:szCs w:val="28"/>
+        </w:rPr>
+        <w:t>tf</w:t>
+      </w:r>
+      <w:r>
+        <w:rPr>
+          <w:rFonts w:ascii="Times New Roman" w:hAnsi="Times New Roman" w:cs="Times New Roman"/>
+          <w:sz w:val="28"/>
+          <w:szCs w:val="28"/>
+        </w:rPr>
+        <w:t>orm), showcasing the use cases for each actor.</w:t>
+      </w:r>
+    </w:p>
+    <w:p>
+      <w:pPr>
+        <w:jc w:val="both"/>
+        <w:rPr>
+          <w:rFonts w:ascii="Times New Roman" w:hAnsi="Times New Roman" w:cs="Times New Roman"/>
+          <w:sz w:val="28"/>
+          <w:szCs w:val="28"/>
+          <w:lang w:val="en-IN"/>
+        </w:rPr>
+      </w:pPr>
+    </w:p>
+    <w:p>
+      <w:pPr>
+        <w:jc w:val="center"/>
+        <w:rPr>
+          <w:rFonts w:ascii="Times New Roman" w:hAnsi="Times New Roman" w:cs="Times New Roman"/>
+          <w:b/>
+          <w:bCs/>
+          <w:sz w:val="28"/>
+          <w:szCs w:val="28"/>
+          <w:lang w:val="en-IN"/>
+        </w:rPr>
+      </w:pPr>
+      <w:r>
+        <w:rPr>
+          <w:rFonts w:ascii="Times New Roman" w:hAnsi="Times New Roman" w:cs="Times New Roman"/>
+          <w:b/>
+          <w:bCs/>
+          <w:noProof/>
+          <w:sz w:val="28"/>
+          <w:szCs w:val="28"/>
+          <w:lang w:val="en-IN"/>
+        </w:rPr>
+        <w:drawing>
+          <wp:inline distT="0" distB="0" distL="0" distR="0" wp14:anchorId="5BF18EB2" wp14:editId="5EDEBB31">
+            <wp:extent cx="5897880" cy="5735828"/>
+            <wp:effectExtent l="0" t="0" r="7620" b="0"/>
+            <wp:docPr id="2062830065" name="Picture 1" descr="A diagram of a network&#10;&#10;Description automatically generated"/>
+            <wp:cNvGraphicFramePr>
+              <a:graphicFrameLocks xmlns:a="http://schemas.openxmlformats.org/drawingml/2006/main" noChangeAspect="1"/>
+            </wp:cNvGraphicFramePr>
+            <a:graphic xmlns:a="http://schemas.openxmlformats.org/drawingml/2006/main">
+              <a:graphicData uri="http://schemas.openxmlformats.org/drawingml/2006/picture">
+                <pic:pic xmlns:pic="http://schemas.openxmlformats.org/drawingml/2006/picture">
+                  <pic:nvPicPr>
+                    <pic:cNvPr id="2062830065" name="Picture 1" descr="A diagram of a network&#10;&#10;Description automatically generated"/>
+                    <pic:cNvPicPr/>
+                  </pic:nvPicPr>
+                  <pic:blipFill>
+                    <a:blip r:embed="rId6">
+                      <a:extLst>
+                        <a:ext uri="{28A0092B-C50C-407E-A947-70E740481C1C}">
+                          <a14:useLocalDpi xmlns:a14="http://schemas.microsoft.com/office/drawing/2010/main" val="0"/>
+                        </a:ext>
+                      </a:extLst>
+                    </a:blip>
+                    <a:stretch>
+                      <a:fillRect/>
+                    </a:stretch>
+                  </pic:blipFill>
+                  <pic:spPr>
+                    <a:xfrm>
+                      <a:off x="0" y="0"/>
+                      <a:ext cx="5903690" cy="5741479"/>
+                    </a:xfrm>
+                    <a:prstGeom prst="rect">
+                      <a:avLst/>
+                    </a:prstGeom>
+                  </pic:spPr>
+                </pic:pic>
+              </a:graphicData>
+            </a:graphic>
+          </wp:inline>
+        </w:drawing>
+      </w:r>
+    </w:p>
+    <w:p>
+      <w:pPr>
+        <w:jc w:val="center"/>
+        <w:rPr>
+          <w:rFonts w:ascii="Times New Roman" w:hAnsi="Times New Roman" w:cs="Times New Roman"/>
+          <w:b/>
+          <w:bCs/>
+          <w:sz w:val="28"/>
+          <w:szCs w:val="28"/>
+          <w:lang w:val="en-IN"/>
+        </w:rPr>
+      </w:pPr>
+    </w:p>
+    <w:p>
+      <w:pPr>
+        <w:jc w:val="center"/>
+        <w:rPr>
+          <w:rFonts w:ascii="Times New Roman" w:hAnsi="Times New Roman" w:cs="Times New Roman"/>
+          <w:b/>
+          <w:bCs/>
+          <w:sz w:val="28"/>
+          <w:szCs w:val="28"/>
+          <w:lang w:val="en-IN"/>
+        </w:rPr>
+      </w:pPr>
+    </w:p>
+    <w:p>
+      <w:pPr>
+        <w:jc w:val="center"/>
+        <w:rPr>
+          <w:rFonts w:ascii="Times New Roman" w:hAnsi="Times New Roman" w:cs="Times New Roman"/>
+          <w:b/>
+          <w:bCs/>
+          <w:sz w:val="28"/>
+          <w:szCs w:val="28"/>
+          <w:lang w:val="en-IN"/>
+        </w:rPr>
+      </w:pPr>
+    </w:p>
+    <w:p>
+      <w:pPr>
+        <w:jc w:val="center"/>
+        <w:rPr>
+          <w:rFonts w:ascii="Times New Roman" w:hAnsi="Times New Roman" w:cs="Times New Roman"/>
+          <w:b/>
+          <w:bCs/>
+          <w:sz w:val="28"/>
+          <w:szCs w:val="28"/>
+          <w:lang w:val="en-IN"/>
+        </w:rPr>
+      </w:pPr>
+    </w:p>
+    <w:p>
+      <w:pPr>
+        <w:pStyle w:val="ListParagraph"/>
+        <w:numPr>
+          <w:ilvl w:val="0"/>
+          <w:numId w:val="7"/>
+        </w:numPr>
+        <w:jc w:val="both"/>
+        <w:rPr>
+          <w:rFonts w:ascii="Times New Roman" w:hAnsi="Times New Roman" w:cs="Times New Roman"/>
+          <w:b/>
+          <w:bCs/>
+          <w:sz w:val="28"/>
+          <w:szCs w:val="28"/>
+          <w:lang w:val="en-IN"/>
+        </w:rPr>
+      </w:pPr>
+      <w:r>
+        <w:rPr>
+          <w:rFonts w:ascii="Times New Roman" w:hAnsi="Times New Roman" w:cs="Times New Roman"/>
+          <w:b/>
+          <w:bCs/>
+          <w:sz w:val="28"/>
+          <w:szCs w:val="28"/>
+          <w:lang w:val="en-IN"/>
+        </w:rPr>
+        <w:lastRenderedPageBreak/>
+        <w:t>UML Activity Diagrams</w:t>
+      </w:r>
+      <w:r>
+        <w:rPr>
+          <w:rFonts w:ascii="Times New Roman" w:hAnsi="Times New Roman" w:cs="Times New Roman"/>
+          <w:b/>
+          <w:bCs/>
+          <w:sz w:val="28"/>
+          <w:szCs w:val="28"/>
+          <w:lang w:val="en-IN"/>
+        </w:rPr>
+        <w:t xml:space="preserve"> for 3 Use-Cases/User-Stories</w:t>
+      </w:r>
+    </w:p>
+    <w:p>
+      <w:pPr>
+        <w:jc w:val="both"/>
+        <w:rPr>
+          <w:rFonts w:ascii="Times New Roman" w:hAnsi="Times New Roman" w:cs="Times New Roman"/>
+          <w:b/>
+          <w:bCs/>
+          <w:sz w:val="28"/>
+          <w:szCs w:val="28"/>
+          <w:lang w:val="en-IN"/>
+        </w:rPr>
+      </w:pPr>
+    </w:p>
+    <w:p>
+      <w:pPr>
+        <w:pStyle w:val="ListParagraph"/>
+        <w:numPr>
+          <w:ilvl w:val="1"/>
+          <w:numId w:val="7"/>
+        </w:numPr>
+        <w:jc w:val="both"/>
+        <w:rPr>
+          <w:rFonts w:ascii="Times New Roman" w:hAnsi="Times New Roman" w:cs="Times New Roman"/>
+          <w:sz w:val="28"/>
+          <w:szCs w:val="28"/>
+          <w:lang w:val="en-IN"/>
+        </w:rPr>
+      </w:pPr>
+      <w:r>
+        <w:rPr>
+          <w:rFonts w:ascii="Times New Roman" w:hAnsi="Times New Roman" w:cs="Times New Roman"/>
+          <w:b/>
+          <w:bCs/>
+          <w:sz w:val="28"/>
+          <w:szCs w:val="28"/>
+          <w:lang w:val="en-IN"/>
+        </w:rPr>
+        <w:t>Student</w:t>
+      </w:r>
+      <w:r>
+        <w:rPr>
+          <w:rFonts w:ascii="Times New Roman" w:hAnsi="Times New Roman" w:cs="Times New Roman"/>
+          <w:b/>
+          <w:bCs/>
+          <w:sz w:val="28"/>
+          <w:szCs w:val="28"/>
+          <w:lang w:val="en-IN"/>
+        </w:rPr>
+        <w:t xml:space="preserve"> (</w:t>
+      </w:r>
+      <w:r>
+        <w:rPr>
+          <w:rFonts w:ascii="Times New Roman" w:hAnsi="Times New Roman" w:cs="Times New Roman"/>
+          <w:b/>
+          <w:bCs/>
+          <w:sz w:val="28"/>
+          <w:szCs w:val="28"/>
+        </w:rPr>
+        <w:t>Read Educa</w:t>
+      </w:r>
+      <w:r>
+        <w:rPr>
+          <w:rFonts w:ascii="Times New Roman" w:hAnsi="Times New Roman" w:cs="Times New Roman"/>
+          <w:b/>
+          <w:bCs/>
+          <w:sz w:val="28"/>
+          <w:szCs w:val="28"/>
+        </w:rPr>
+        <w:t>ti</w:t>
+      </w:r>
+      <w:r>
+        <w:rPr>
+          <w:rFonts w:ascii="Times New Roman" w:hAnsi="Times New Roman" w:cs="Times New Roman"/>
+          <w:b/>
+          <w:bCs/>
+          <w:sz w:val="28"/>
+          <w:szCs w:val="28"/>
+        </w:rPr>
+        <w:t>onal Blog Post</w:t>
+      </w:r>
+      <w:r>
+        <w:rPr>
+          <w:rFonts w:ascii="Times New Roman" w:hAnsi="Times New Roman" w:cs="Times New Roman"/>
+          <w:b/>
+          <w:bCs/>
+          <w:sz w:val="28"/>
+          <w:szCs w:val="28"/>
+          <w:lang w:val="en-IN"/>
+        </w:rPr>
+        <w:t xml:space="preserve">): </w:t>
+      </w:r>
+      <w:r>
+        <w:rPr>
+          <w:rFonts w:ascii="Times New Roman" w:hAnsi="Times New Roman" w:cs="Times New Roman"/>
+          <w:sz w:val="28"/>
+          <w:szCs w:val="28"/>
+        </w:rPr>
+        <w:t xml:space="preserve">Shows the student's </w:t>
+      </w:r>
+      <w:r>
+        <w:rPr>
+          <w:rFonts w:ascii="Times New Roman" w:hAnsi="Times New Roman" w:cs="Times New Roman"/>
+          <w:sz w:val="28"/>
+          <w:szCs w:val="28"/>
+        </w:rPr>
+        <w:t>process</w:t>
+      </w:r>
+      <w:r>
+        <w:rPr>
+          <w:rFonts w:ascii="Times New Roman" w:hAnsi="Times New Roman" w:cs="Times New Roman"/>
+          <w:sz w:val="28"/>
+          <w:szCs w:val="28"/>
+        </w:rPr>
+        <w:t xml:space="preserve"> from accessing the pla</w:t>
+      </w:r>
+      <w:r>
+        <w:rPr>
+          <w:rFonts w:ascii="Times New Roman" w:hAnsi="Times New Roman" w:cs="Times New Roman"/>
+          <w:sz w:val="28"/>
+          <w:szCs w:val="28"/>
+        </w:rPr>
+        <w:t>tf</w:t>
+      </w:r>
+      <w:r>
+        <w:rPr>
+          <w:rFonts w:ascii="Times New Roman" w:hAnsi="Times New Roman" w:cs="Times New Roman"/>
+          <w:sz w:val="28"/>
+          <w:szCs w:val="28"/>
+        </w:rPr>
+        <w:t>orm</w:t>
+      </w:r>
+      <w:r>
+        <w:rPr>
+          <w:rFonts w:ascii="Times New Roman" w:hAnsi="Times New Roman" w:cs="Times New Roman"/>
+          <w:sz w:val="28"/>
+          <w:szCs w:val="28"/>
+        </w:rPr>
+        <w:t xml:space="preserve"> </w:t>
+      </w:r>
+      <w:r>
+        <w:rPr>
+          <w:rFonts w:ascii="Times New Roman" w:hAnsi="Times New Roman" w:cs="Times New Roman"/>
+          <w:sz w:val="28"/>
+          <w:szCs w:val="28"/>
+        </w:rPr>
+        <w:t xml:space="preserve">to </w:t>
+      </w:r>
+      <w:r>
+        <w:rPr>
+          <w:rFonts w:ascii="Times New Roman" w:hAnsi="Times New Roman" w:cs="Times New Roman"/>
+          <w:sz w:val="28"/>
+          <w:szCs w:val="28"/>
+        </w:rPr>
+        <w:t xml:space="preserve">interacting </w:t>
+      </w:r>
+      <w:r>
+        <w:rPr>
+          <w:rFonts w:ascii="Times New Roman" w:hAnsi="Times New Roman" w:cs="Times New Roman"/>
+          <w:sz w:val="28"/>
+          <w:szCs w:val="28"/>
+        </w:rPr>
+        <w:t>with educa</w:t>
+      </w:r>
+      <w:r>
+        <w:rPr>
+          <w:rFonts w:ascii="Times New Roman" w:hAnsi="Times New Roman" w:cs="Times New Roman"/>
+          <w:sz w:val="28"/>
+          <w:szCs w:val="28"/>
+        </w:rPr>
+        <w:t>ti</w:t>
+      </w:r>
+      <w:r>
+        <w:rPr>
+          <w:rFonts w:ascii="Times New Roman" w:hAnsi="Times New Roman" w:cs="Times New Roman"/>
+          <w:sz w:val="28"/>
+          <w:szCs w:val="28"/>
+        </w:rPr>
+        <w:t>onal content.</w:t>
+      </w:r>
+    </w:p>
+    <w:p>
+      <w:pPr>
+        <w:ind w:left="1080"/>
+        <w:jc w:val="center"/>
+        <w:rPr>
+          <w:rFonts w:ascii="Times New Roman" w:hAnsi="Times New Roman" w:cs="Times New Roman"/>
+          <w:sz w:val="28"/>
+          <w:szCs w:val="28"/>
+          <w:lang w:val="en-IN"/>
+        </w:rPr>
+      </w:pPr>
+      <w:r>
+        <w:rPr>
+          <w:rFonts w:ascii="Times New Roman" w:hAnsi="Times New Roman" w:cs="Times New Roman"/>
+          <w:noProof/>
+          <w:sz w:val="28"/>
+          <w:szCs w:val="28"/>
+          <w:lang w:val="en-IN"/>
+        </w:rPr>
+        <w:drawing>
+          <wp:anchor distT="0" distB="0" distL="114300" distR="114300" simplePos="0" relativeHeight="251658240" behindDoc="1" locked="0" layoutInCell="1" allowOverlap="1" wp14:anchorId="7AB70C6B" wp14:editId="1498D504">
+            <wp:simplePos x="0" y="0"/>
+            <wp:positionH relativeFrom="column">
+              <wp:posOffset>-7620</wp:posOffset>
+            </wp:positionH>
+            <wp:positionV relativeFrom="paragraph">
+              <wp:posOffset>268605</wp:posOffset>
+            </wp:positionV>
+            <wp:extent cx="5731510" cy="6472555"/>
+            <wp:effectExtent l="0" t="0" r="2540" b="4445"/>
+            <wp:wrapThrough wrapText="bothSides">
+              <wp:wrapPolygon edited="0">
+                <wp:start x="0" y="0"/>
+                <wp:lineTo x="0" y="21551"/>
+                <wp:lineTo x="21538" y="21551"/>
+                <wp:lineTo x="21538" y="0"/>
+                <wp:lineTo x="0" y="0"/>
+              </wp:wrapPolygon>
+            </wp:wrapThrough>
+            <wp:docPr id="914593692" name="Picture 1" descr="A diagram of a company&#10;&#10;Description automatically generated"/>
+            <wp:cNvGraphicFramePr>
+              <a:graphicFrameLocks xmlns:a="http://schemas.openxmlformats.org/drawingml/2006/main" noChangeAspect="1"/>
+            </wp:cNvGraphicFramePr>
+            <a:graphic xmlns:a="http://schemas.openxmlformats.org/drawingml/2006/main">
+              <a:graphicData uri="http://schemas.openxmlformats.org/drawingml/2006/picture">
+                <pic:pic xmlns:pic="http://schemas.openxmlformats.org/drawingml/2006/picture">
+                  <pic:nvPicPr>
+                    <pic:cNvPr id="914593692" name="Picture 1" descr="A diagram of a company&#10;&#10;Description automatically generated"/>
+                    <pic:cNvPicPr/>
+                  </pic:nvPicPr>
+                  <pic:blipFill>
+                    <a:blip r:embed="rId7">
+                      <a:extLst>
+                        <a:ext uri="{28A0092B-C50C-407E-A947-70E740481C1C}">
+                          <a14:useLocalDpi xmlns:a14="http://schemas.microsoft.com/office/drawing/2010/main" val="0"/>
+                        </a:ext>
+                      </a:extLst>
+                    </a:blip>
+                    <a:stretch>
+                      <a:fillRect/>
+                    </a:stretch>
+                  </pic:blipFill>
+                  <pic:spPr>
+                    <a:xfrm>
+                      <a:off x="0" y="0"/>
+                      <a:ext cx="5731510" cy="6472555"/>
+                    </a:xfrm>
+                    <a:prstGeom prst="rect">
+                      <a:avLst/>
+                    </a:prstGeom>
+                  </pic:spPr>
+                </pic:pic>
+              </a:graphicData>
+            </a:graphic>
+          </wp:anchor>
+        </w:drawing>
+      </w:r>
+    </w:p>
+    <w:p>
+      <w:pPr>
+        <w:ind w:left="1080"/>
+        <w:jc w:val="both"/>
+        <w:rPr>
+          <w:rFonts w:ascii="Times New Roman" w:hAnsi="Times New Roman" w:cs="Times New Roman"/>
+          <w:b/>
+          <w:bCs/>
+          <w:sz w:val="28"/>
+          <w:szCs w:val="28"/>
+          <w:lang w:val="en-IN"/>
+        </w:rPr>
+      </w:pPr>
+    </w:p>
+    <w:p>
+      <w:pPr>
+        <w:ind w:left="1080"/>
+        <w:jc w:val="both"/>
+        <w:rPr>
+          <w:rFonts w:ascii="Times New Roman" w:hAnsi="Times New Roman" w:cs="Times New Roman"/>
+          <w:b/>
+          <w:bCs/>
+          <w:sz w:val="28"/>
+          <w:szCs w:val="28"/>
+          <w:lang w:val="en-IN"/>
+        </w:rPr>
+      </w:pPr>
+    </w:p>
+    <w:p>
+      <w:pPr>
+        <w:pStyle w:val="ListParagraph"/>
+        <w:numPr>
+          <w:ilvl w:val="1"/>
+          <w:numId w:val="7"/>
+        </w:numPr>
+        <w:jc w:val="both"/>
+        <w:rPr>
+          <w:rFonts w:ascii="Times New Roman" w:hAnsi="Times New Roman" w:cs="Times New Roman"/>
+          <w:sz w:val="28"/>
+          <w:szCs w:val="28"/>
+          <w:lang w:val="en-IN"/>
+        </w:rPr>
+      </w:pPr>
+      <w:r>
+        <w:rPr>
+          <w:rFonts w:ascii="Times New Roman" w:hAnsi="Times New Roman" w:cs="Times New Roman"/>
+          <w:b/>
+          <w:bCs/>
+          <w:sz w:val="28"/>
+          <w:szCs w:val="28"/>
+          <w:lang w:val="en-IN"/>
+        </w:rPr>
+        <w:lastRenderedPageBreak/>
+        <w:t>Faculty</w:t>
+      </w:r>
+      <w:r>
+        <w:rPr>
+          <w:rFonts w:ascii="Times New Roman" w:hAnsi="Times New Roman" w:cs="Times New Roman"/>
+          <w:b/>
+          <w:bCs/>
+          <w:sz w:val="28"/>
+          <w:szCs w:val="28"/>
+          <w:lang w:val="en-IN"/>
+        </w:rPr>
+        <w:t xml:space="preserve"> (</w:t>
+      </w:r>
+      <w:r>
+        <w:rPr>
+          <w:rFonts w:ascii="Times New Roman" w:hAnsi="Times New Roman" w:cs="Times New Roman"/>
+          <w:b/>
+          <w:bCs/>
+          <w:sz w:val="28"/>
+          <w:szCs w:val="28"/>
+        </w:rPr>
+        <w:t>Write Educa</w:t>
+      </w:r>
+      <w:r>
+        <w:rPr>
+          <w:rFonts w:ascii="Times New Roman" w:hAnsi="Times New Roman" w:cs="Times New Roman"/>
+          <w:b/>
+          <w:bCs/>
+          <w:sz w:val="28"/>
+          <w:szCs w:val="28"/>
+        </w:rPr>
+        <w:t>ti</w:t>
+      </w:r>
+      <w:r>
+        <w:rPr>
+          <w:rFonts w:ascii="Times New Roman" w:hAnsi="Times New Roman" w:cs="Times New Roman"/>
+          <w:b/>
+          <w:bCs/>
+          <w:sz w:val="28"/>
+          <w:szCs w:val="28"/>
+        </w:rPr>
+        <w:t>onal Blog Post</w:t>
+      </w:r>
+      <w:r>
+        <w:rPr>
+          <w:rFonts w:ascii="Times New Roman" w:hAnsi="Times New Roman" w:cs="Times New Roman"/>
+          <w:b/>
+          <w:bCs/>
+          <w:sz w:val="28"/>
+          <w:szCs w:val="28"/>
+          <w:lang w:val="en-IN"/>
+        </w:rPr>
+        <w:t xml:space="preserve">): </w:t>
+      </w:r>
+      <w:r>
+        <w:rPr>
+          <w:rFonts w:ascii="Times New Roman" w:hAnsi="Times New Roman" w:cs="Times New Roman"/>
+          <w:sz w:val="28"/>
+          <w:szCs w:val="28"/>
+        </w:rPr>
+        <w:t>Outlines the process of crea</w:t>
+      </w:r>
+      <w:r>
+        <w:rPr>
+          <w:rFonts w:ascii="Times New Roman" w:hAnsi="Times New Roman" w:cs="Times New Roman"/>
+          <w:sz w:val="28"/>
+          <w:szCs w:val="28"/>
+        </w:rPr>
+        <w:t>ti</w:t>
+      </w:r>
+      <w:r>
+        <w:rPr>
+          <w:rFonts w:ascii="Times New Roman" w:hAnsi="Times New Roman" w:cs="Times New Roman"/>
+          <w:sz w:val="28"/>
+          <w:szCs w:val="28"/>
+        </w:rPr>
+        <w:t>ng and submi</w:t>
+      </w:r>
+      <w:r>
+        <w:rPr>
+          <w:rFonts w:ascii="Times New Roman" w:hAnsi="Times New Roman" w:cs="Times New Roman"/>
+          <w:sz w:val="28"/>
+          <w:szCs w:val="28"/>
+        </w:rPr>
+        <w:t>tti</w:t>
+      </w:r>
+      <w:r>
+        <w:rPr>
+          <w:rFonts w:ascii="Times New Roman" w:hAnsi="Times New Roman" w:cs="Times New Roman"/>
+          <w:sz w:val="28"/>
+          <w:szCs w:val="28"/>
+        </w:rPr>
+        <w:t>ng an educa</w:t>
+      </w:r>
+      <w:r>
+        <w:rPr>
+          <w:rFonts w:ascii="Times New Roman" w:hAnsi="Times New Roman" w:cs="Times New Roman"/>
+          <w:sz w:val="28"/>
+          <w:szCs w:val="28"/>
+        </w:rPr>
+        <w:t>ti</w:t>
+      </w:r>
+      <w:r>
+        <w:rPr>
+          <w:rFonts w:ascii="Times New Roman" w:hAnsi="Times New Roman" w:cs="Times New Roman"/>
+          <w:sz w:val="28"/>
+          <w:szCs w:val="28"/>
+        </w:rPr>
+        <w:t>onal blog post for review and publica</w:t>
+      </w:r>
+      <w:r>
+        <w:rPr>
+          <w:rFonts w:ascii="Times New Roman" w:hAnsi="Times New Roman" w:cs="Times New Roman"/>
+          <w:sz w:val="28"/>
+          <w:szCs w:val="28"/>
+        </w:rPr>
+        <w:t>ti</w:t>
+      </w:r>
+      <w:r>
+        <w:rPr>
+          <w:rFonts w:ascii="Times New Roman" w:hAnsi="Times New Roman" w:cs="Times New Roman"/>
+          <w:sz w:val="28"/>
+          <w:szCs w:val="28"/>
+        </w:rPr>
+        <w:t>on</w:t>
+      </w:r>
+      <w:r>
+        <w:rPr>
+          <w:rFonts w:ascii="Times New Roman" w:hAnsi="Times New Roman" w:cs="Times New Roman"/>
+          <w:sz w:val="28"/>
+          <w:szCs w:val="28"/>
+        </w:rPr>
+        <w:t>.</w:t>
+      </w:r>
+    </w:p>
+    <w:p>
+      <w:pPr>
+        <w:jc w:val="both"/>
+        <w:rPr>
+          <w:rFonts w:ascii="Times New Roman" w:hAnsi="Times New Roman" w:cs="Times New Roman"/>
+          <w:sz w:val="28"/>
+          <w:szCs w:val="28"/>
+          <w:lang w:val="en-IN"/>
+        </w:rPr>
+      </w:pPr>
+    </w:p>
+    <w:p>
+      <w:pPr>
+        <w:jc w:val="both"/>
+        <w:rPr>
+          <w:rFonts w:ascii="Times New Roman" w:hAnsi="Times New Roman" w:cs="Times New Roman"/>
+          <w:sz w:val="28"/>
+          <w:szCs w:val="28"/>
+          <w:lang w:val="en-IN"/>
+        </w:rPr>
+      </w:pPr>
+      <w:r>
+        <w:rPr>
+          <w:rFonts w:ascii="Times New Roman" w:hAnsi="Times New Roman" w:cs="Times New Roman"/>
+          <w:noProof/>
+          <w:sz w:val="28"/>
+          <w:szCs w:val="28"/>
+          <w:lang w:val="en-IN"/>
+        </w:rPr>
+        <w:drawing>
+          <wp:inline distT="0" distB="0" distL="0" distR="0" wp14:anchorId="7CE43C17" wp14:editId="419F2323">
+            <wp:extent cx="5731510" cy="7571105"/>
+            <wp:effectExtent l="0" t="0" r="2540" b="0"/>
+            <wp:docPr id="515487051" name="Picture 2" descr="A diagram of a company&#10;&#10;Description automatically generated"/>
+            <wp:cNvGraphicFramePr>
+              <a:graphicFrameLocks xmlns:a="http://schemas.openxmlformats.org/drawingml/2006/main" noChangeAspect="1"/>
+            </wp:cNvGraphicFramePr>
+            <a:graphic xmlns:a="http://schemas.openxmlformats.org/drawingml/2006/main">
+              <a:graphicData uri="http://schemas.openxmlformats.org/drawingml/2006/picture">
+                <pic:pic xmlns:pic="http://schemas.openxmlformats.org/drawingml/2006/picture">
+                  <pic:nvPicPr>
+                    <pic:cNvPr id="515487051" name="Picture 2" descr="A diagram of a company&#10;&#10;Description automatically generated"/>
+                    <pic:cNvPicPr/>
+                  </pic:nvPicPr>
+                  <pic:blipFill>
+                    <a:blip r:embed="rId8">
+                      <a:extLst>
+                        <a:ext uri="{28A0092B-C50C-407E-A947-70E740481C1C}">
+                          <a14:useLocalDpi xmlns:a14="http://schemas.microsoft.com/office/drawing/2010/main" val="0"/>
+                        </a:ext>
+                      </a:extLst>
+                    </a:blip>
+                    <a:stretch>
+                      <a:fillRect/>
+                    </a:stretch>
+                  </pic:blipFill>
+                  <pic:spPr>
+                    <a:xfrm>
+                      <a:off x="0" y="0"/>
+                      <a:ext cx="5731510" cy="7571105"/>
+                    </a:xfrm>
+                    <a:prstGeom prst="rect">
+                      <a:avLst/>
+                    </a:prstGeom>
+                  </pic:spPr>
+                </pic:pic>
+              </a:graphicData>
+            </a:graphic>
+          </wp:inline>
+        </w:drawing>
+      </w:r>
+    </w:p>
+    <w:p>
+      <w:pPr>
+        <w:pStyle w:val="ListParagraph"/>
+        <w:numPr>
+          <w:ilvl w:val="1"/>
+          <w:numId w:val="7"/>
+        </w:numPr>
+        <w:jc w:val="both"/>
+        <w:rPr>
+          <w:rFonts w:ascii="Times New Roman" w:hAnsi="Times New Roman" w:cs="Times New Roman"/>
+          <w:sz w:val="28"/>
+          <w:szCs w:val="28"/>
+          <w:lang w:val="en-IN"/>
+        </w:rPr>
+      </w:pPr>
+      <w:r>
+        <w:rPr>
+          <w:rFonts w:ascii="Times New Roman" w:hAnsi="Times New Roman" w:cs="Times New Roman"/>
+          <w:b/>
+          <w:bCs/>
+          <w:sz w:val="28"/>
+          <w:szCs w:val="28"/>
+          <w:lang w:val="en-IN"/>
+        </w:rPr>
+        <w:lastRenderedPageBreak/>
+        <w:t>Moderator</w:t>
+      </w:r>
+      <w:r>
+        <w:rPr>
+          <w:rFonts w:ascii="Times New Roman" w:hAnsi="Times New Roman" w:cs="Times New Roman"/>
+          <w:b/>
+          <w:bCs/>
+          <w:sz w:val="28"/>
+          <w:szCs w:val="28"/>
+          <w:lang w:val="en-IN"/>
+        </w:rPr>
+        <w:t xml:space="preserve"> (</w:t>
+      </w:r>
+      <w:r>
+        <w:rPr>
+          <w:rFonts w:ascii="Times New Roman" w:hAnsi="Times New Roman" w:cs="Times New Roman"/>
+          <w:b/>
+          <w:bCs/>
+          <w:sz w:val="28"/>
+          <w:szCs w:val="28"/>
+        </w:rPr>
+        <w:t>Moderate Comments on Blog Post</w:t>
+      </w:r>
+      <w:r>
+        <w:rPr>
+          <w:rFonts w:ascii="Times New Roman" w:hAnsi="Times New Roman" w:cs="Times New Roman"/>
+          <w:b/>
+          <w:bCs/>
+          <w:sz w:val="28"/>
+          <w:szCs w:val="28"/>
+          <w:lang w:val="en-IN"/>
+        </w:rPr>
+        <w:t xml:space="preserve">): </w:t>
+      </w:r>
+      <w:r>
+        <w:rPr>
+          <w:rFonts w:ascii="Times New Roman" w:hAnsi="Times New Roman" w:cs="Times New Roman"/>
+          <w:sz w:val="28"/>
+          <w:szCs w:val="28"/>
+        </w:rPr>
+        <w:t>Details the review and no</w:t>
+      </w:r>
+      <w:r>
+        <w:rPr>
+          <w:rFonts w:ascii="Times New Roman" w:hAnsi="Times New Roman" w:cs="Times New Roman"/>
+          <w:sz w:val="28"/>
+          <w:szCs w:val="28"/>
+        </w:rPr>
+        <w:t>ti</w:t>
+      </w:r>
+      <w:r>
+        <w:rPr>
+          <w:rFonts w:ascii="Times New Roman" w:hAnsi="Times New Roman" w:cs="Times New Roman"/>
+          <w:sz w:val="28"/>
+          <w:szCs w:val="28"/>
+        </w:rPr>
+        <w:t>fy student if their comments does not meet with the community standards</w:t>
+      </w:r>
+      <w:r>
+        <w:rPr>
+          <w:rFonts w:ascii="Times New Roman" w:hAnsi="Times New Roman" w:cs="Times New Roman"/>
+          <w:sz w:val="28"/>
+          <w:szCs w:val="28"/>
+        </w:rPr>
+        <w:t xml:space="preserve"> and disturbs respectful discussion environment</w:t>
+      </w:r>
+      <w:r>
+        <w:rPr>
+          <w:rFonts w:ascii="Times New Roman" w:hAnsi="Times New Roman" w:cs="Times New Roman"/>
+          <w:sz w:val="28"/>
+          <w:szCs w:val="28"/>
+        </w:rPr>
+        <w:t>.</w:t>
+      </w:r>
+      <w:r>
+        <w:rPr>
+          <w:rFonts w:ascii="Times New Roman" w:hAnsi="Times New Roman" w:cs="Times New Roman"/>
+          <w:noProof/>
+          <w:sz w:val="28"/>
+          <w:szCs w:val="28"/>
+          <w:lang w:val="en-IN"/>
+        </w:rPr>
+        <w:t xml:space="preserve"> </w:t>
+      </w:r>
+    </w:p>
+    <w:p>
+      <w:pPr>
+        <w:pStyle w:val="ListParagraph"/>
+        <w:ind w:left="1440"/>
+        <w:jc w:val="both"/>
+        <w:rPr>
+          <w:rFonts w:ascii="Times New Roman" w:hAnsi="Times New Roman" w:cs="Times New Roman"/>
+          <w:sz w:val="28"/>
+          <w:szCs w:val="28"/>
+          <w:lang w:val="en-IN"/>
+        </w:rPr>
+      </w:pPr>
+      <w:r>
+        <w:rPr>
+          <w:rFonts w:ascii="Times New Roman" w:hAnsi="Times New Roman" w:cs="Times New Roman"/>
+          <w:noProof/>
+          <w:sz w:val="28"/>
+          <w:szCs w:val="28"/>
+          <w:lang w:val="en-IN"/>
+        </w:rPr>
+        <w:drawing>
+          <wp:anchor distT="0" distB="0" distL="114300" distR="114300" simplePos="0" relativeHeight="251659264" behindDoc="1" locked="0" layoutInCell="1" allowOverlap="1" wp14:anchorId="196D2317" wp14:editId="53225782">
+            <wp:simplePos x="0" y="0"/>
+            <wp:positionH relativeFrom="column">
+              <wp:posOffset>-7620</wp:posOffset>
+            </wp:positionH>
+            <wp:positionV relativeFrom="paragraph">
+              <wp:posOffset>214630</wp:posOffset>
+            </wp:positionV>
+            <wp:extent cx="5731510" cy="7429500"/>
+            <wp:effectExtent l="0" t="0" r="2540" b="0"/>
+            <wp:wrapTight wrapText="bothSides">
+              <wp:wrapPolygon edited="0">
+                <wp:start x="0" y="0"/>
+                <wp:lineTo x="0" y="21545"/>
+                <wp:lineTo x="21538" y="21545"/>
+                <wp:lineTo x="21538" y="0"/>
+                <wp:lineTo x="0" y="0"/>
+              </wp:wrapPolygon>
+            </wp:wrapTight>
+            <wp:docPr id="1976987265" name="Picture 3" descr="A diagram of a company's process&#10;&#10;Description automatically generated"/>
+            <wp:cNvGraphicFramePr>
+              <a:graphicFrameLocks xmlns:a="http://schemas.openxmlformats.org/drawingml/2006/main" noChangeAspect="1"/>
+            </wp:cNvGraphicFramePr>
+            <a:graphic xmlns:a="http://schemas.openxmlformats.org/drawingml/2006/main">
+              <a:graphicData uri="http://schemas.openxmlformats.org/drawingml/2006/picture">
+                <pic:pic xmlns:pic="http://schemas.openxmlformats.org/drawingml/2006/picture">
+                  <pic:nvPicPr>
+                    <pic:cNvPr id="1976987265" name="Picture 3" descr="A diagram of a company's process&#10;&#10;Description automatically generated"/>
+                    <pic:cNvPicPr/>
+                  </pic:nvPicPr>
+                  <pic:blipFill>
+                    <a:blip r:embed="rId9">
+                      <a:extLst>
+                        <a:ext uri="{28A0092B-C50C-407E-A947-70E740481C1C}">
+                          <a14:useLocalDpi xmlns:a14="http://schemas.microsoft.com/office/drawing/2010/main" val="0"/>
+                        </a:ext>
+                      </a:extLst>
+                    </a:blip>
+                    <a:stretch>
+                      <a:fillRect/>
+                    </a:stretch>
+                  </pic:blipFill>
+                  <pic:spPr>
+                    <a:xfrm>
+                      <a:off x="0" y="0"/>
+                      <a:ext cx="5731510" cy="7429500"/>
+                    </a:xfrm>
+                    <a:prstGeom prst="rect">
+                      <a:avLst/>
+                    </a:prstGeom>
+                  </pic:spPr>
+                </pic:pic>
+              </a:graphicData>
+            </a:graphic>
+          </wp:anchor>
+        </w:drawing>
+      </w:r>
+    </w:p>
+    <w:p>
+      <w:pPr>
+        <w:jc w:val="both"/>
+        <w:rPr>
+          <w:rFonts w:ascii="Times New Roman" w:hAnsi="Times New Roman" w:cs="Times New Roman"/>
+          <w:b/>
+          <w:bCs/>
+          <w:sz w:val="28"/>
+          <w:szCs w:val="28"/>
+          <w:lang w:val="en-IN"/>
+        </w:rPr>
+      </w:pPr>
+    </w:p>
+    <w:p>
+      <w:pPr>
+        <w:pStyle w:val="ListParagraph"/>
+        <w:numPr>
+          <w:ilvl w:val="0"/>
+          <w:numId w:val="7"/>
+        </w:numPr>
+        <w:jc w:val="both"/>
+        <w:rPr>
+          <w:rFonts w:ascii="Times New Roman" w:hAnsi="Times New Roman" w:cs="Times New Roman"/>
+          <w:b/>
+          <w:bCs/>
+          <w:sz w:val="28"/>
+          <w:szCs w:val="28"/>
+          <w:lang w:val="en-IN"/>
+        </w:rPr>
+      </w:pPr>
+      <w:r>
+        <w:rPr>
+          <w:rFonts w:ascii="Times New Roman" w:hAnsi="Times New Roman" w:cs="Times New Roman"/>
+          <w:b/>
+          <w:bCs/>
+          <w:sz w:val="28"/>
+          <w:szCs w:val="28"/>
+        </w:rPr>
+        <w:lastRenderedPageBreak/>
+        <w:t>Document One of the Use-Cases in Fully Dressed Format.</w:t>
+      </w:r>
+    </w:p>
+    <w:p>
+      <w:pPr>
+        <w:jc w:val="both"/>
+        <w:rPr>
+          <w:rFonts w:ascii="Times New Roman" w:hAnsi="Times New Roman" w:cs="Times New Roman"/>
+          <w:b/>
+          <w:bCs/>
+          <w:sz w:val="28"/>
+          <w:szCs w:val="28"/>
+          <w:lang w:val="en-IN"/>
+        </w:rPr>
+      </w:pPr>
+    </w:p>
+    <w:tbl>
+      <w:tblPr>
+        <w:tblStyle w:val="TableGrid"/>
+        <w:tblW w:w="0" w:type="auto"/>
+        <w:tblInd w:w="720" w:type="dxa"/>
+        <w:tblLook w:val="04A0" w:firstRow="1" w:lastRow="0" w:firstColumn="1" w:lastColumn="0" w:noHBand="0" w:noVBand="1"/>
+      </w:tblPr>
+      <w:tblGrid>
+        <w:gridCol w:w="2425"/>
+        <w:gridCol w:w="2935"/>
+        <w:gridCol w:w="2936"/>
+      </w:tblGrid>
+      <w:tr>
+        <w:tc>
+          <w:tcPr>
+            <w:tcW w:w="2425" w:type="dxa"/>
+          </w:tcPr>
+          <w:p>
+            <w:pPr>
+              <w:pStyle w:val="ListParagraph"/>
+              <w:ind w:left="0"/>
+              <w:jc w:val="both"/>
+              <w:rPr>
+                <w:rFonts w:ascii="Times New Roman" w:hAnsi="Times New Roman" w:cs="Times New Roman"/>
+                <w:b/>
+                <w:bCs/>
+                <w:sz w:val="28"/>
+                <w:szCs w:val="28"/>
+                <w:lang w:val="en-IN"/>
+              </w:rPr>
+            </w:pPr>
+            <w:r>
+              <w:rPr>
+                <w:rFonts w:ascii="Times New Roman" w:hAnsi="Times New Roman" w:cs="Times New Roman"/>
+                <w:b/>
+                <w:bCs/>
+                <w:sz w:val="24"/>
+                <w:szCs w:val="24"/>
+                <w:lang w:val="en-IN"/>
+              </w:rPr>
+              <w:t>Use Case Section</w:t>
+            </w:r>
+          </w:p>
+        </w:tc>
+        <w:tc>
+          <w:tcPr>
+            <w:tcW w:w="5871" w:type="dxa"/>
+            <w:gridSpan w:val="2"/>
+          </w:tcPr>
+          <w:p>
+            <w:pPr>
+              <w:pStyle w:val="ListParagraph"/>
+              <w:ind w:left="0"/>
+              <w:jc w:val="both"/>
+              <w:rPr>
+                <w:rFonts w:ascii="Times New Roman" w:hAnsi="Times New Roman" w:cs="Times New Roman"/>
+                <w:b/>
+                <w:bCs/>
+                <w:sz w:val="28"/>
+                <w:szCs w:val="28"/>
+                <w:lang w:val="en-IN"/>
+              </w:rPr>
+            </w:pPr>
+            <w:r>
+              <w:rPr>
+                <w:rFonts w:ascii="Times New Roman" w:hAnsi="Times New Roman" w:cs="Times New Roman"/>
+                <w:b/>
+                <w:bCs/>
+                <w:sz w:val="24"/>
+                <w:szCs w:val="24"/>
+                <w:lang w:val="en-IN"/>
+              </w:rPr>
+              <w:t>Comments</w:t>
+            </w:r>
+          </w:p>
+        </w:tc>
+      </w:tr>
+      <w:tr>
+        <w:trPr>
+          <w:trHeight w:val="422"/>
+        </w:trPr>
+        <w:tc>
+          <w:tcPr>
+            <w:tcW w:w="2425" w:type="dxa"/>
+          </w:tcPr>
+          <w:p>
+            <w:pPr>
+              <w:pStyle w:val="ListParagraph"/>
+              <w:ind w:left="0"/>
+              <w:jc w:val="both"/>
+              <w:rPr>
+                <w:rFonts w:ascii="Times New Roman" w:hAnsi="Times New Roman" w:cs="Times New Roman"/>
+                <w:sz w:val="24"/>
+                <w:szCs w:val="24"/>
+                <w:lang w:val="en-IN"/>
+              </w:rPr>
+            </w:pPr>
+            <w:r>
+              <w:rPr>
+                <w:rFonts w:ascii="Times New Roman" w:hAnsi="Times New Roman" w:cs="Times New Roman"/>
+                <w:sz w:val="24"/>
+                <w:szCs w:val="24"/>
+                <w:lang w:val="en-IN"/>
+              </w:rPr>
+              <w:t>Use Case name</w:t>
+            </w:r>
+          </w:p>
+        </w:tc>
+        <w:tc>
+          <w:tcPr>
+            <w:tcW w:w="5871" w:type="dxa"/>
+            <w:gridSpan w:val="2"/>
+          </w:tcPr>
+          <w:p>
+            <w:pPr>
+              <w:pStyle w:val="ListParagraph"/>
+              <w:ind w:left="0"/>
+              <w:jc w:val="both"/>
+              <w:rPr>
+                <w:rFonts w:ascii="Times New Roman" w:hAnsi="Times New Roman" w:cs="Times New Roman"/>
+                <w:sz w:val="24"/>
+                <w:szCs w:val="24"/>
+                <w:lang w:val="en-IN"/>
+              </w:rPr>
+            </w:pPr>
+            <w:r>
+              <w:rPr>
+                <w:rFonts w:ascii="Times New Roman" w:hAnsi="Times New Roman" w:cs="Times New Roman"/>
+                <w:sz w:val="24"/>
+                <w:szCs w:val="24"/>
+              </w:rPr>
+              <w:t>Write Educational Blog Post</w:t>
+            </w:r>
+          </w:p>
+        </w:tc>
+      </w:tr>
+      <w:tr>
+        <w:trPr>
+          <w:trHeight w:val="530"/>
+        </w:trPr>
+        <w:tc>
+          <w:tcPr>
+            <w:tcW w:w="2425" w:type="dxa"/>
+          </w:tcPr>
+          <w:p>
+            <w:pPr>
+              <w:pStyle w:val="ListParagraph"/>
+              <w:ind w:left="0"/>
+              <w:jc w:val="both"/>
+              <w:rPr>
+                <w:rFonts w:ascii="Times New Roman" w:hAnsi="Times New Roman" w:cs="Times New Roman"/>
+                <w:sz w:val="24"/>
+                <w:szCs w:val="24"/>
+                <w:lang w:val="en-IN"/>
+              </w:rPr>
+            </w:pPr>
+            <w:r>
+              <w:rPr>
+                <w:rFonts w:ascii="Times New Roman" w:hAnsi="Times New Roman" w:cs="Times New Roman"/>
+                <w:sz w:val="24"/>
+                <w:szCs w:val="24"/>
+                <w:lang w:val="en-IN"/>
+              </w:rPr>
+              <w:t>Scope</w:t>
+            </w:r>
+          </w:p>
+        </w:tc>
+        <w:tc>
+          <w:tcPr>
+            <w:tcW w:w="5871" w:type="dxa"/>
+            <w:gridSpan w:val="2"/>
+          </w:tcPr>
+          <w:p>
+            <w:pPr>
+              <w:pStyle w:val="ListParagraph"/>
+              <w:ind w:left="0"/>
+              <w:jc w:val="both"/>
+              <w:rPr>
+                <w:rFonts w:ascii="Times New Roman" w:hAnsi="Times New Roman" w:cs="Times New Roman"/>
+                <w:sz w:val="24"/>
+                <w:szCs w:val="24"/>
+                <w:lang w:val="en-IN"/>
+              </w:rPr>
+            </w:pPr>
+            <w:r>
+              <w:rPr>
+                <w:rFonts w:ascii="Times New Roman" w:hAnsi="Times New Roman" w:cs="Times New Roman"/>
+                <w:sz w:val="24"/>
+                <w:szCs w:val="24"/>
+              </w:rPr>
+              <w:t>Blogging Platform for School</w:t>
+            </w:r>
+          </w:p>
+        </w:tc>
+      </w:tr>
+      <w:tr>
+        <w:trPr>
+          <w:trHeight w:val="530"/>
+        </w:trPr>
+        <w:tc>
+          <w:tcPr>
+            <w:tcW w:w="2425" w:type="dxa"/>
+          </w:tcPr>
+          <w:p>
+            <w:pPr>
+              <w:pStyle w:val="ListParagraph"/>
+              <w:ind w:left="0"/>
+              <w:jc w:val="both"/>
+              <w:rPr>
+                <w:rFonts w:ascii="Times New Roman" w:hAnsi="Times New Roman" w:cs="Times New Roman"/>
+                <w:sz w:val="24"/>
+                <w:szCs w:val="24"/>
+                <w:lang w:val="en-IN"/>
+              </w:rPr>
+            </w:pPr>
+            <w:r>
+              <w:rPr>
+                <w:rFonts w:ascii="Times New Roman" w:hAnsi="Times New Roman" w:cs="Times New Roman"/>
+                <w:sz w:val="24"/>
+                <w:szCs w:val="24"/>
+                <w:lang w:val="en-IN"/>
+              </w:rPr>
+              <w:t>Level</w:t>
+            </w:r>
+          </w:p>
+        </w:tc>
+        <w:tc>
+          <w:tcPr>
+            <w:tcW w:w="5871" w:type="dxa"/>
+            <w:gridSpan w:val="2"/>
+          </w:tcPr>
+          <w:p>
+            <w:pPr>
+              <w:pStyle w:val="ListParagraph"/>
+              <w:ind w:left="0"/>
+              <w:jc w:val="both"/>
+              <w:rPr>
+                <w:rFonts w:ascii="Times New Roman" w:hAnsi="Times New Roman" w:cs="Times New Roman"/>
+                <w:sz w:val="24"/>
+                <w:szCs w:val="24"/>
+                <w:lang w:val="en-IN"/>
+              </w:rPr>
+            </w:pPr>
+            <w:r>
+              <w:rPr>
+                <w:rFonts w:ascii="Times New Roman" w:hAnsi="Times New Roman" w:cs="Times New Roman"/>
+                <w:sz w:val="24"/>
+                <w:szCs w:val="24"/>
+              </w:rPr>
+              <w:t>User Goal</w:t>
+            </w:r>
+          </w:p>
+        </w:tc>
+      </w:tr>
+      <w:tr>
+        <w:trPr>
+          <w:trHeight w:val="440"/>
+        </w:trPr>
+        <w:tc>
+          <w:tcPr>
+            <w:tcW w:w="2425" w:type="dxa"/>
+          </w:tcPr>
+          <w:p>
+            <w:pPr>
+              <w:pStyle w:val="ListParagraph"/>
+              <w:ind w:left="0"/>
+              <w:jc w:val="both"/>
+              <w:rPr>
+                <w:rFonts w:ascii="Times New Roman" w:hAnsi="Times New Roman" w:cs="Times New Roman"/>
+                <w:sz w:val="24"/>
+                <w:szCs w:val="24"/>
+                <w:lang w:val="en-IN"/>
+              </w:rPr>
+            </w:pPr>
+            <w:r>
+              <w:rPr>
+                <w:rFonts w:ascii="Times New Roman" w:hAnsi="Times New Roman" w:cs="Times New Roman"/>
+                <w:sz w:val="24"/>
+                <w:szCs w:val="24"/>
+                <w:lang w:val="en-IN"/>
+              </w:rPr>
+              <w:t>Primary Actor</w:t>
+            </w:r>
+          </w:p>
+        </w:tc>
+        <w:tc>
+          <w:tcPr>
+            <w:tcW w:w="5871" w:type="dxa"/>
+            <w:gridSpan w:val="2"/>
+          </w:tcPr>
+          <w:p>
+            <w:pPr>
+              <w:pStyle w:val="ListParagraph"/>
+              <w:ind w:left="0"/>
+              <w:jc w:val="both"/>
+              <w:rPr>
+                <w:rFonts w:ascii="Times New Roman" w:hAnsi="Times New Roman" w:cs="Times New Roman"/>
+                <w:sz w:val="24"/>
+                <w:szCs w:val="24"/>
+                <w:lang w:val="en-IN"/>
+              </w:rPr>
+            </w:pPr>
+            <w:r>
+              <w:rPr>
+                <w:rFonts w:ascii="Times New Roman" w:hAnsi="Times New Roman" w:cs="Times New Roman"/>
+                <w:sz w:val="24"/>
+                <w:szCs w:val="24"/>
+                <w:lang w:val="en-IN"/>
+              </w:rPr>
+              <w:t>Faculty</w:t>
+            </w:r>
+          </w:p>
+        </w:tc>
+      </w:tr>
+      <w:tr>
+        <w:trPr>
+          <w:trHeight w:val="4409"/>
+        </w:trPr>
+        <w:tc>
+          <w:tcPr>
+            <w:tcW w:w="2425" w:type="dxa"/>
+          </w:tcPr>
+          <w:p>
+            <w:pPr>
+              <w:pStyle w:val="ListParagraph"/>
+              <w:ind w:left="0"/>
+              <w:jc w:val="both"/>
+              <w:rPr>
+                <w:rFonts w:ascii="Times New Roman" w:hAnsi="Times New Roman" w:cs="Times New Roman"/>
+                <w:sz w:val="24"/>
+                <w:szCs w:val="24"/>
+                <w:lang w:val="en-IN"/>
+              </w:rPr>
+            </w:pPr>
+            <w:r>
+              <w:rPr>
+                <w:rFonts w:ascii="Times New Roman" w:hAnsi="Times New Roman" w:cs="Times New Roman"/>
+                <w:sz w:val="24"/>
+                <w:szCs w:val="24"/>
+                <w:lang w:val="en-IN"/>
+              </w:rPr>
+              <w:t>Stakeholders and interests</w:t>
+            </w:r>
+          </w:p>
+        </w:tc>
+        <w:tc>
+          <w:tcPr>
+            <w:tcW w:w="5871" w:type="dxa"/>
+            <w:gridSpan w:val="2"/>
+          </w:tcPr>
+          <w:p>
+            <w:pPr>
+              <w:pStyle w:val="ListParagraph"/>
+              <w:numPr>
+                <w:ilvl w:val="0"/>
+                <w:numId w:val="9"/>
+              </w:numPr>
+              <w:jc w:val="both"/>
+              <w:rPr>
+                <w:rFonts w:ascii="Times New Roman" w:hAnsi="Times New Roman" w:cs="Times New Roman"/>
+                <w:sz w:val="24"/>
+                <w:szCs w:val="24"/>
+                <w:lang w:val="en-IN"/>
+              </w:rPr>
+            </w:pPr>
+            <w:r>
+              <w:rPr>
+                <w:rFonts w:ascii="Times New Roman" w:hAnsi="Times New Roman" w:cs="Times New Roman"/>
+                <w:b/>
+                <w:bCs/>
+                <w:sz w:val="24"/>
+                <w:szCs w:val="24"/>
+              </w:rPr>
+              <w:t>F</w:t>
+            </w:r>
+            <w:r>
+              <w:rPr>
+                <w:rFonts w:ascii="Times New Roman" w:hAnsi="Times New Roman" w:cs="Times New Roman"/>
+                <w:b/>
+                <w:bCs/>
+                <w:sz w:val="24"/>
+                <w:szCs w:val="24"/>
+              </w:rPr>
+              <w:t>aculty</w:t>
+            </w:r>
+            <w:r>
+              <w:rPr>
+                <w:rFonts w:ascii="Times New Roman" w:hAnsi="Times New Roman" w:cs="Times New Roman"/>
+                <w:sz w:val="24"/>
+                <w:szCs w:val="24"/>
+              </w:rPr>
+              <w:t xml:space="preserve"> </w:t>
+            </w:r>
+          </w:p>
+          <w:p>
+            <w:pPr>
+              <w:pStyle w:val="ListParagraph"/>
+              <w:numPr>
+                <w:ilvl w:val="0"/>
+                <w:numId w:val="8"/>
+              </w:numPr>
+              <w:jc w:val="both"/>
+              <w:rPr>
+                <w:rFonts w:ascii="Times New Roman" w:hAnsi="Times New Roman" w:cs="Times New Roman"/>
+                <w:sz w:val="24"/>
+                <w:szCs w:val="24"/>
+                <w:lang w:val="en-IN"/>
+              </w:rPr>
+            </w:pPr>
+            <w:r>
+              <w:rPr>
+                <w:rFonts w:ascii="Times New Roman" w:hAnsi="Times New Roman" w:cs="Times New Roman"/>
+                <w:sz w:val="24"/>
+                <w:szCs w:val="24"/>
+              </w:rPr>
+              <w:t>W</w:t>
+            </w:r>
+            <w:r>
+              <w:rPr>
+                <w:rFonts w:ascii="Times New Roman" w:hAnsi="Times New Roman" w:cs="Times New Roman"/>
+                <w:sz w:val="24"/>
+                <w:szCs w:val="24"/>
+              </w:rPr>
+              <w:t>ants to share knowledge with students and peers</w:t>
+            </w:r>
+            <w:r>
+              <w:rPr>
+                <w:rFonts w:ascii="Times New Roman" w:hAnsi="Times New Roman" w:cs="Times New Roman"/>
+                <w:sz w:val="24"/>
+                <w:szCs w:val="24"/>
+              </w:rPr>
+              <w:t>.</w:t>
+            </w:r>
+            <w:r>
+              <w:rPr>
+                <w:rFonts w:ascii="Times New Roman" w:hAnsi="Times New Roman" w:cs="Times New Roman"/>
+                <w:sz w:val="24"/>
+                <w:szCs w:val="24"/>
+              </w:rPr>
+              <w:t xml:space="preserve"> </w:t>
+            </w:r>
+          </w:p>
+          <w:p>
+            <w:pPr>
+              <w:pStyle w:val="ListParagraph"/>
+              <w:ind w:left="1440"/>
+              <w:jc w:val="both"/>
+              <w:rPr>
+                <w:rFonts w:ascii="Times New Roman" w:hAnsi="Times New Roman" w:cs="Times New Roman"/>
+                <w:b/>
+                <w:bCs/>
+                <w:sz w:val="24"/>
+                <w:szCs w:val="24"/>
+              </w:rPr>
+            </w:pPr>
+          </w:p>
+          <w:p>
+            <w:pPr>
+              <w:pStyle w:val="ListParagraph"/>
+              <w:numPr>
+                <w:ilvl w:val="0"/>
+                <w:numId w:val="9"/>
+              </w:numPr>
+              <w:jc w:val="both"/>
+              <w:rPr>
+                <w:rFonts w:ascii="Times New Roman" w:hAnsi="Times New Roman" w:cs="Times New Roman"/>
+                <w:sz w:val="24"/>
+                <w:szCs w:val="24"/>
+                <w:lang w:val="en-IN"/>
+              </w:rPr>
+            </w:pPr>
+            <w:r>
+              <w:rPr>
+                <w:rFonts w:ascii="Times New Roman" w:hAnsi="Times New Roman" w:cs="Times New Roman"/>
+                <w:b/>
+                <w:bCs/>
+                <w:sz w:val="24"/>
+                <w:szCs w:val="24"/>
+              </w:rPr>
+              <w:t>Students</w:t>
+            </w:r>
+            <w:r>
+              <w:rPr>
+                <w:rFonts w:ascii="Times New Roman" w:hAnsi="Times New Roman" w:cs="Times New Roman"/>
+                <w:sz w:val="24"/>
+                <w:szCs w:val="24"/>
+              </w:rPr>
+              <w:t xml:space="preserve"> </w:t>
+            </w:r>
+          </w:p>
+          <w:p>
+            <w:pPr>
+              <w:pStyle w:val="ListParagraph"/>
+              <w:numPr>
+                <w:ilvl w:val="0"/>
+                <w:numId w:val="8"/>
+              </w:numPr>
+              <w:jc w:val="both"/>
+              <w:rPr>
+                <w:rFonts w:ascii="Times New Roman" w:hAnsi="Times New Roman" w:cs="Times New Roman"/>
+                <w:sz w:val="24"/>
+                <w:szCs w:val="24"/>
+                <w:lang w:val="en-IN"/>
+              </w:rPr>
+            </w:pPr>
+            <w:r>
+              <w:rPr>
+                <w:rFonts w:ascii="Times New Roman" w:hAnsi="Times New Roman" w:cs="Times New Roman"/>
+                <w:sz w:val="24"/>
+                <w:szCs w:val="24"/>
+              </w:rPr>
+              <w:t>W</w:t>
+            </w:r>
+            <w:r>
+              <w:rPr>
+                <w:rFonts w:ascii="Times New Roman" w:hAnsi="Times New Roman" w:cs="Times New Roman"/>
+                <w:sz w:val="24"/>
+                <w:szCs w:val="24"/>
+              </w:rPr>
+              <w:t>ant access to educational content</w:t>
+            </w:r>
+            <w:r>
+              <w:rPr>
+                <w:rFonts w:ascii="Times New Roman" w:hAnsi="Times New Roman" w:cs="Times New Roman"/>
+                <w:sz w:val="24"/>
+                <w:szCs w:val="24"/>
+              </w:rPr>
+              <w:t>.</w:t>
+            </w:r>
+          </w:p>
+          <w:p>
+            <w:pPr>
+              <w:pStyle w:val="ListParagraph"/>
+              <w:ind w:left="1440"/>
+              <w:jc w:val="both"/>
+              <w:rPr>
+                <w:rFonts w:ascii="Times New Roman" w:hAnsi="Times New Roman" w:cs="Times New Roman"/>
+                <w:sz w:val="24"/>
+                <w:szCs w:val="24"/>
+              </w:rPr>
+            </w:pPr>
+          </w:p>
+          <w:p>
+            <w:pPr>
+              <w:pStyle w:val="ListParagraph"/>
+              <w:numPr>
+                <w:ilvl w:val="0"/>
+                <w:numId w:val="9"/>
+              </w:numPr>
+              <w:jc w:val="both"/>
+              <w:rPr>
+                <w:rFonts w:ascii="Times New Roman" w:hAnsi="Times New Roman" w:cs="Times New Roman"/>
+                <w:sz w:val="24"/>
+                <w:szCs w:val="24"/>
+                <w:lang w:val="en-IN"/>
+              </w:rPr>
+            </w:pPr>
+            <w:r>
+              <w:rPr>
+                <w:rFonts w:ascii="Times New Roman" w:hAnsi="Times New Roman" w:cs="Times New Roman"/>
+                <w:b/>
+                <w:bCs/>
+                <w:sz w:val="24"/>
+                <w:szCs w:val="24"/>
+              </w:rPr>
+              <w:t>Administrators</w:t>
+            </w:r>
+            <w:r>
+              <w:rPr>
+                <w:rFonts w:ascii="Times New Roman" w:hAnsi="Times New Roman" w:cs="Times New Roman"/>
+                <w:sz w:val="24"/>
+                <w:szCs w:val="24"/>
+              </w:rPr>
+              <w:t xml:space="preserve"> </w:t>
+            </w:r>
+          </w:p>
+          <w:p>
+            <w:pPr>
+              <w:pStyle w:val="ListParagraph"/>
+              <w:numPr>
+                <w:ilvl w:val="0"/>
+                <w:numId w:val="8"/>
+              </w:numPr>
+              <w:jc w:val="both"/>
+              <w:rPr>
+                <w:rFonts w:ascii="Times New Roman" w:hAnsi="Times New Roman" w:cs="Times New Roman"/>
+                <w:sz w:val="24"/>
+                <w:szCs w:val="24"/>
+                <w:lang w:val="en-IN"/>
+              </w:rPr>
+            </w:pPr>
+            <w:r>
+              <w:rPr>
+                <w:rFonts w:ascii="Times New Roman" w:hAnsi="Times New Roman" w:cs="Times New Roman"/>
+                <w:sz w:val="24"/>
+                <w:szCs w:val="24"/>
+              </w:rPr>
+              <w:t>W</w:t>
+            </w:r>
+            <w:r>
+              <w:rPr>
+                <w:rFonts w:ascii="Times New Roman" w:hAnsi="Times New Roman" w:cs="Times New Roman"/>
+                <w:sz w:val="24"/>
+                <w:szCs w:val="24"/>
+              </w:rPr>
+              <w:t>ant to ensure quality and compliance</w:t>
+            </w:r>
+            <w:r>
+              <w:rPr>
+                <w:rFonts w:ascii="Times New Roman" w:hAnsi="Times New Roman" w:cs="Times New Roman"/>
+                <w:sz w:val="24"/>
+                <w:szCs w:val="24"/>
+              </w:rPr>
+              <w:t>.</w:t>
+            </w:r>
+            <w:r>
+              <w:rPr>
+                <w:rFonts w:ascii="Times New Roman" w:hAnsi="Times New Roman" w:cs="Times New Roman"/>
+                <w:sz w:val="24"/>
+                <w:szCs w:val="24"/>
+              </w:rPr>
+              <w:t xml:space="preserve"> </w:t>
+            </w:r>
+            <w:r>
+              <w:rPr>
+                <w:rFonts w:ascii="Times New Roman" w:hAnsi="Times New Roman" w:cs="Times New Roman"/>
+                <w:sz w:val="24"/>
+                <w:szCs w:val="24"/>
+              </w:rPr>
+              <w:br/>
+            </w:r>
+          </w:p>
+          <w:p>
+            <w:pPr>
+              <w:pStyle w:val="ListParagraph"/>
+              <w:numPr>
+                <w:ilvl w:val="0"/>
+                <w:numId w:val="9"/>
+              </w:numPr>
+              <w:jc w:val="both"/>
+              <w:rPr>
+                <w:rFonts w:ascii="Times New Roman" w:hAnsi="Times New Roman" w:cs="Times New Roman"/>
+                <w:sz w:val="24"/>
+                <w:szCs w:val="24"/>
+                <w:lang w:val="en-IN"/>
+              </w:rPr>
+            </w:pPr>
+            <w:r>
+              <w:rPr>
+                <w:rFonts w:ascii="Times New Roman" w:hAnsi="Times New Roman" w:cs="Times New Roman"/>
+                <w:b/>
+                <w:bCs/>
+                <w:sz w:val="24"/>
+                <w:szCs w:val="24"/>
+              </w:rPr>
+              <w:t>Moderators</w:t>
+            </w:r>
+            <w:r>
+              <w:rPr>
+                <w:rFonts w:ascii="Times New Roman" w:hAnsi="Times New Roman" w:cs="Times New Roman"/>
+                <w:sz w:val="24"/>
+                <w:szCs w:val="24"/>
+              </w:rPr>
+              <w:t xml:space="preserve"> </w:t>
+            </w:r>
+          </w:p>
+          <w:p>
+            <w:pPr>
+              <w:pStyle w:val="ListParagraph"/>
+              <w:numPr>
+                <w:ilvl w:val="0"/>
+                <w:numId w:val="8"/>
+              </w:numPr>
+              <w:jc w:val="both"/>
+              <w:rPr>
+                <w:rFonts w:ascii="Times New Roman" w:hAnsi="Times New Roman" w:cs="Times New Roman"/>
+                <w:sz w:val="24"/>
+                <w:szCs w:val="24"/>
+                <w:lang w:val="en-IN"/>
+              </w:rPr>
+            </w:pPr>
+            <w:r>
+              <w:rPr>
+                <w:rFonts w:ascii="Times New Roman" w:hAnsi="Times New Roman" w:cs="Times New Roman"/>
+                <w:sz w:val="24"/>
+                <w:szCs w:val="24"/>
+              </w:rPr>
+              <w:t>R</w:t>
+            </w:r>
+            <w:r>
+              <w:rPr>
+                <w:rFonts w:ascii="Times New Roman" w:hAnsi="Times New Roman" w:cs="Times New Roman"/>
+                <w:sz w:val="24"/>
+                <w:szCs w:val="24"/>
+              </w:rPr>
+              <w:t>eview and approve content if necessary</w:t>
+            </w:r>
+            <w:r>
+              <w:rPr>
+                <w:rFonts w:ascii="Times New Roman" w:hAnsi="Times New Roman" w:cs="Times New Roman"/>
+                <w:sz w:val="24"/>
+                <w:szCs w:val="24"/>
+              </w:rPr>
+              <w:t>.</w:t>
+            </w:r>
+          </w:p>
+        </w:tc>
+      </w:tr>
+      <w:tr>
+        <w:trPr>
+          <w:trHeight w:val="1025"/>
+        </w:trPr>
+        <w:tc>
+          <w:tcPr>
+            <w:tcW w:w="2425" w:type="dxa"/>
+          </w:tcPr>
+          <w:p>
+            <w:pPr>
+              <w:pStyle w:val="ListParagraph"/>
+              <w:ind w:left="0"/>
+              <w:jc w:val="both"/>
+              <w:rPr>
+                <w:rFonts w:ascii="Times New Roman" w:hAnsi="Times New Roman" w:cs="Times New Roman"/>
+                <w:sz w:val="24"/>
+                <w:szCs w:val="24"/>
+                <w:lang w:val="en-IN"/>
+              </w:rPr>
+            </w:pPr>
+            <w:r>
+              <w:rPr>
+                <w:rFonts w:ascii="Times New Roman" w:hAnsi="Times New Roman" w:cs="Times New Roman"/>
+                <w:sz w:val="24"/>
+                <w:szCs w:val="24"/>
+                <w:lang w:val="en-IN"/>
+              </w:rPr>
+              <w:t>Preconditions</w:t>
+            </w:r>
+          </w:p>
+        </w:tc>
+        <w:tc>
+          <w:tcPr>
+            <w:tcW w:w="5871" w:type="dxa"/>
+            <w:gridSpan w:val="2"/>
+          </w:tcPr>
+          <w:p>
+            <w:pPr>
+              <w:pStyle w:val="ListParagraph"/>
+              <w:numPr>
+                <w:ilvl w:val="0"/>
+                <w:numId w:val="10"/>
+              </w:numPr>
+              <w:jc w:val="both"/>
+              <w:rPr>
+                <w:rFonts w:ascii="Times New Roman" w:hAnsi="Times New Roman" w:cs="Times New Roman"/>
+                <w:sz w:val="24"/>
+                <w:szCs w:val="24"/>
+                <w:lang w:val="en-IN"/>
+              </w:rPr>
+            </w:pPr>
+            <w:r>
+              <w:rPr>
+                <w:rFonts w:ascii="Times New Roman" w:hAnsi="Times New Roman" w:cs="Times New Roman"/>
+                <w:sz w:val="24"/>
+                <w:szCs w:val="24"/>
+                <w:lang w:val="en-IN"/>
+              </w:rPr>
+              <w:t>The faculty member must have a registered account.</w:t>
+            </w:r>
+          </w:p>
+          <w:p>
+            <w:pPr>
+              <w:pStyle w:val="ListParagraph"/>
+              <w:numPr>
+                <w:ilvl w:val="0"/>
+                <w:numId w:val="10"/>
+              </w:numPr>
+              <w:jc w:val="both"/>
+              <w:rPr>
+                <w:rFonts w:ascii="Times New Roman" w:hAnsi="Times New Roman" w:cs="Times New Roman"/>
+                <w:sz w:val="24"/>
+                <w:szCs w:val="24"/>
+                <w:lang w:val="en-IN"/>
+              </w:rPr>
+            </w:pPr>
+            <w:r>
+              <w:rPr>
+                <w:rFonts w:ascii="Times New Roman" w:hAnsi="Times New Roman" w:cs="Times New Roman"/>
+                <w:sz w:val="24"/>
+                <w:szCs w:val="24"/>
+                <w:lang w:val="en-IN"/>
+              </w:rPr>
+              <w:t>The faculty must be logged in.</w:t>
+            </w:r>
+          </w:p>
+          <w:p>
+            <w:pPr>
+              <w:pStyle w:val="ListParagraph"/>
+              <w:numPr>
+                <w:ilvl w:val="0"/>
+                <w:numId w:val="10"/>
+              </w:numPr>
+              <w:jc w:val="both"/>
+              <w:rPr>
+                <w:rFonts w:ascii="Times New Roman" w:hAnsi="Times New Roman" w:cs="Times New Roman"/>
+                <w:sz w:val="24"/>
+                <w:szCs w:val="24"/>
+                <w:lang w:val="en-IN"/>
+              </w:rPr>
+            </w:pPr>
+            <w:r>
+              <w:rPr>
+                <w:rFonts w:ascii="Times New Roman" w:hAnsi="Times New Roman" w:cs="Times New Roman"/>
+                <w:sz w:val="24"/>
+                <w:szCs w:val="24"/>
+                <w:lang w:val="en-IN"/>
+              </w:rPr>
+              <w:t>The blog post is published or sent back for revision.</w:t>
+            </w:r>
+          </w:p>
+        </w:tc>
+      </w:tr>
+      <w:tr>
+        <w:trPr>
+          <w:trHeight w:val="719"/>
+        </w:trPr>
+        <w:tc>
+          <w:tcPr>
+            <w:tcW w:w="2425" w:type="dxa"/>
+          </w:tcPr>
+          <w:p>
+            <w:pPr>
+              <w:pStyle w:val="ListParagraph"/>
+              <w:ind w:left="0"/>
+              <w:jc w:val="both"/>
+              <w:rPr>
+                <w:rFonts w:ascii="Times New Roman" w:hAnsi="Times New Roman" w:cs="Times New Roman"/>
+                <w:sz w:val="24"/>
+                <w:szCs w:val="24"/>
+                <w:lang w:val="en-IN"/>
+              </w:rPr>
+            </w:pPr>
+            <w:r>
+              <w:rPr>
+                <w:rFonts w:ascii="Times New Roman" w:hAnsi="Times New Roman" w:cs="Times New Roman"/>
+                <w:sz w:val="24"/>
+                <w:szCs w:val="24"/>
+                <w:lang w:val="en-IN"/>
+              </w:rPr>
+              <w:t>Success Guarantee</w:t>
+            </w:r>
+          </w:p>
+        </w:tc>
+        <w:tc>
+          <w:tcPr>
+            <w:tcW w:w="5871" w:type="dxa"/>
+            <w:gridSpan w:val="2"/>
+          </w:tcPr>
+          <w:p>
+            <w:pPr>
+              <w:pStyle w:val="ListParagraph"/>
+              <w:numPr>
+                <w:ilvl w:val="0"/>
+                <w:numId w:val="11"/>
+              </w:numPr>
+              <w:jc w:val="both"/>
+              <w:rPr>
+                <w:rFonts w:ascii="Times New Roman" w:hAnsi="Times New Roman" w:cs="Times New Roman"/>
+                <w:sz w:val="24"/>
+                <w:szCs w:val="24"/>
+                <w:lang w:val="en-IN"/>
+              </w:rPr>
+            </w:pPr>
+            <w:r>
+              <w:rPr>
+                <w:rFonts w:ascii="Times New Roman" w:hAnsi="Times New Roman" w:cs="Times New Roman"/>
+                <w:sz w:val="24"/>
+                <w:szCs w:val="24"/>
+              </w:rPr>
+              <w:t>The blog post is successfully published</w:t>
+            </w:r>
+            <w:r>
+              <w:rPr>
+                <w:rFonts w:ascii="Times New Roman" w:hAnsi="Times New Roman" w:cs="Times New Roman"/>
+                <w:sz w:val="24"/>
+                <w:szCs w:val="24"/>
+              </w:rPr>
+              <w:t>.</w:t>
+            </w:r>
+          </w:p>
+          <w:p>
+            <w:pPr>
+              <w:pStyle w:val="ListParagraph"/>
+              <w:numPr>
+                <w:ilvl w:val="0"/>
+                <w:numId w:val="11"/>
+              </w:numPr>
+              <w:jc w:val="both"/>
+              <w:rPr>
+                <w:rFonts w:ascii="Times New Roman" w:hAnsi="Times New Roman" w:cs="Times New Roman"/>
+                <w:sz w:val="24"/>
+                <w:szCs w:val="24"/>
+                <w:lang w:val="en-IN"/>
+              </w:rPr>
+            </w:pPr>
+            <w:r>
+              <w:rPr>
+                <w:rFonts w:ascii="Times New Roman" w:hAnsi="Times New Roman" w:cs="Times New Roman"/>
+                <w:sz w:val="24"/>
+                <w:szCs w:val="24"/>
+              </w:rPr>
+              <w:t>Post is v</w:t>
+            </w:r>
+            <w:r>
+              <w:rPr>
+                <w:rFonts w:ascii="Times New Roman" w:hAnsi="Times New Roman" w:cs="Times New Roman"/>
+                <w:sz w:val="24"/>
+                <w:szCs w:val="24"/>
+              </w:rPr>
+              <w:t>isible to students and other permitted users.</w:t>
+            </w:r>
+          </w:p>
+        </w:tc>
+      </w:tr>
+      <w:tr>
+        <w:tc>
+          <w:tcPr>
+            <w:tcW w:w="2425" w:type="dxa"/>
+            <w:vMerge w:val="restart"/>
+          </w:tcPr>
+          <w:p>
+            <w:pPr>
+              <w:pStyle w:val="ListParagraph"/>
+              <w:ind w:left="0"/>
+              <w:jc w:val="both"/>
+              <w:rPr>
+                <w:rFonts w:ascii="Times New Roman" w:hAnsi="Times New Roman" w:cs="Times New Roman"/>
+                <w:sz w:val="24"/>
+                <w:szCs w:val="24"/>
+                <w:lang w:val="en-IN"/>
+              </w:rPr>
+            </w:pPr>
+            <w:r>
+              <w:rPr>
+                <w:rFonts w:ascii="Times New Roman" w:hAnsi="Times New Roman" w:cs="Times New Roman"/>
+                <w:sz w:val="24"/>
+                <w:szCs w:val="24"/>
+                <w:lang w:val="en-IN"/>
+              </w:rPr>
+              <w:t>Flow of Events</w:t>
+            </w:r>
+          </w:p>
+        </w:tc>
+        <w:tc>
+          <w:tcPr>
+            <w:tcW w:w="2935" w:type="dxa"/>
+          </w:tcPr>
+          <w:p>
+            <w:pPr>
+              <w:pStyle w:val="ListParagraph"/>
+              <w:ind w:left="0"/>
+              <w:jc w:val="center"/>
+              <w:rPr>
+                <w:rFonts w:ascii="Times New Roman" w:hAnsi="Times New Roman" w:cs="Times New Roman"/>
+                <w:sz w:val="24"/>
+                <w:szCs w:val="24"/>
+                <w:lang w:val="en-IN"/>
+              </w:rPr>
+            </w:pPr>
+            <w:r>
+              <w:rPr>
+                <w:rFonts w:ascii="Times New Roman" w:hAnsi="Times New Roman" w:cs="Times New Roman"/>
+                <w:sz w:val="24"/>
+                <w:szCs w:val="24"/>
+                <w:lang w:val="en-IN"/>
+              </w:rPr>
+              <w:t>Faculty</w:t>
+            </w:r>
+          </w:p>
+        </w:tc>
+        <w:tc>
+          <w:tcPr>
+            <w:tcW w:w="2936" w:type="dxa"/>
+          </w:tcPr>
+          <w:p>
+            <w:pPr>
+              <w:pStyle w:val="ListParagraph"/>
+              <w:ind w:left="0"/>
+              <w:jc w:val="center"/>
+              <w:rPr>
+                <w:rFonts w:ascii="Times New Roman" w:hAnsi="Times New Roman" w:cs="Times New Roman"/>
+                <w:sz w:val="24"/>
+                <w:szCs w:val="24"/>
+                <w:lang w:val="en-IN"/>
+              </w:rPr>
+            </w:pPr>
+            <w:r>
+              <w:rPr>
+                <w:rFonts w:ascii="Times New Roman" w:hAnsi="Times New Roman" w:cs="Times New Roman"/>
+                <w:sz w:val="24"/>
+                <w:szCs w:val="24"/>
+                <w:lang w:val="en-IN"/>
+              </w:rPr>
+              <w:t>System</w:t>
+            </w:r>
+          </w:p>
+        </w:tc>
+      </w:tr>
+      <w:tr>
+        <w:trPr>
+          <w:trHeight w:val="701"/>
+        </w:trPr>
+        <w:tc>
+          <w:tcPr>
+            <w:tcW w:w="2425" w:type="dxa"/>
+            <w:vMerge/>
+          </w:tcPr>
+          <w:p>
+            <w:pPr>
+              <w:pStyle w:val="ListParagraph"/>
+              <w:ind w:left="0"/>
+              <w:jc w:val="both"/>
+              <w:rPr>
+                <w:rFonts w:ascii="Times New Roman" w:hAnsi="Times New Roman" w:cs="Times New Roman"/>
+                <w:sz w:val="24"/>
+                <w:szCs w:val="24"/>
+                <w:lang w:val="en-IN"/>
+              </w:rPr>
+            </w:pPr>
+          </w:p>
+        </w:tc>
+        <w:tc>
+          <w:tcPr>
+            <w:tcW w:w="2935" w:type="dxa"/>
+          </w:tcPr>
+          <w:p>
+            <w:pPr>
+              <w:pStyle w:val="ListParagraph"/>
+              <w:numPr>
+                <w:ilvl w:val="0"/>
+                <w:numId w:val="12"/>
+              </w:numPr>
+              <w:jc w:val="both"/>
+              <w:rPr>
+                <w:rFonts w:ascii="Times New Roman" w:hAnsi="Times New Roman" w:cs="Times New Roman"/>
+                <w:sz w:val="24"/>
+                <w:szCs w:val="24"/>
+                <w:lang w:val="en-IN"/>
+              </w:rPr>
+            </w:pPr>
+            <w:r>
+              <w:rPr>
+                <w:rFonts w:ascii="Times New Roman" w:hAnsi="Times New Roman" w:cs="Times New Roman"/>
+                <w:sz w:val="24"/>
+                <w:szCs w:val="24"/>
+              </w:rPr>
+              <w:t>Logs into the blogging platform.</w:t>
+            </w:r>
+          </w:p>
+        </w:tc>
+        <w:tc>
+          <w:tcPr>
+            <w:tcW w:w="2936" w:type="dxa"/>
+          </w:tcPr>
+          <w:p>
+            <w:pPr>
+              <w:pStyle w:val="ListParagraph"/>
+              <w:numPr>
+                <w:ilvl w:val="0"/>
+                <w:numId w:val="13"/>
+              </w:numPr>
+              <w:jc w:val="both"/>
+              <w:rPr>
+                <w:rFonts w:ascii="Times New Roman" w:hAnsi="Times New Roman" w:cs="Times New Roman"/>
+                <w:sz w:val="24"/>
+                <w:szCs w:val="24"/>
+                <w:lang w:val="en-IN"/>
+              </w:rPr>
+            </w:pPr>
+            <w:r>
+              <w:rPr>
+                <w:rFonts w:ascii="Times New Roman" w:hAnsi="Times New Roman" w:cs="Times New Roman"/>
+                <w:sz w:val="24"/>
+                <w:szCs w:val="24"/>
+              </w:rPr>
+              <w:t>Authenticates credentials and grants access.</w:t>
+            </w:r>
+          </w:p>
+        </w:tc>
+      </w:tr>
+      <w:tr>
+        <w:tc>
+          <w:tcPr>
+            <w:tcW w:w="2425" w:type="dxa"/>
+            <w:vMerge/>
+          </w:tcPr>
+          <w:p>
+            <w:pPr>
+              <w:pStyle w:val="ListParagraph"/>
+              <w:ind w:left="0"/>
+              <w:jc w:val="both"/>
+              <w:rPr>
+                <w:rFonts w:ascii="Times New Roman" w:hAnsi="Times New Roman" w:cs="Times New Roman"/>
+                <w:sz w:val="24"/>
+                <w:szCs w:val="24"/>
+                <w:lang w:val="en-IN"/>
+              </w:rPr>
+            </w:pPr>
+          </w:p>
+        </w:tc>
+        <w:tc>
+          <w:tcPr>
+            <w:tcW w:w="2935" w:type="dxa"/>
+          </w:tcPr>
+          <w:p>
+            <w:pPr>
+              <w:pStyle w:val="ListParagraph"/>
+              <w:numPr>
+                <w:ilvl w:val="0"/>
+                <w:numId w:val="13"/>
+              </w:numPr>
+              <w:jc w:val="both"/>
+              <w:rPr>
+                <w:rFonts w:ascii="Times New Roman" w:hAnsi="Times New Roman" w:cs="Times New Roman"/>
+                <w:sz w:val="24"/>
+                <w:szCs w:val="24"/>
+                <w:lang w:val="en-IN"/>
+              </w:rPr>
+            </w:pPr>
+            <w:r>
+              <w:rPr>
+                <w:rFonts w:ascii="Times New Roman" w:hAnsi="Times New Roman" w:cs="Times New Roman"/>
+                <w:sz w:val="24"/>
+                <w:szCs w:val="24"/>
+              </w:rPr>
+              <w:t>Navigates to the "Create Blog Post" section.</w:t>
+            </w:r>
+          </w:p>
+        </w:tc>
+        <w:tc>
+          <w:tcPr>
+            <w:tcW w:w="2936" w:type="dxa"/>
+          </w:tcPr>
+          <w:p>
+            <w:pPr>
+              <w:pStyle w:val="ListParagraph"/>
+              <w:numPr>
+                <w:ilvl w:val="0"/>
+                <w:numId w:val="12"/>
+              </w:numPr>
+              <w:jc w:val="both"/>
+              <w:rPr>
+                <w:rFonts w:ascii="Times New Roman" w:hAnsi="Times New Roman" w:cs="Times New Roman"/>
+                <w:sz w:val="24"/>
+                <w:szCs w:val="24"/>
+                <w:lang w:val="en-IN"/>
+              </w:rPr>
+            </w:pPr>
+            <w:r>
+              <w:rPr>
+                <w:rFonts w:ascii="Times New Roman" w:hAnsi="Times New Roman" w:cs="Times New Roman"/>
+                <w:sz w:val="24"/>
+                <w:szCs w:val="24"/>
+              </w:rPr>
+              <w:t>Displays the blog post editor.</w:t>
+            </w:r>
+          </w:p>
+        </w:tc>
+      </w:tr>
+      <w:tr>
+        <w:tc>
+          <w:tcPr>
+            <w:tcW w:w="2425" w:type="dxa"/>
+            <w:vMerge/>
+          </w:tcPr>
+          <w:p>
+            <w:pPr>
+              <w:pStyle w:val="ListParagraph"/>
+              <w:ind w:left="0"/>
+              <w:jc w:val="both"/>
+              <w:rPr>
+                <w:rFonts w:ascii="Times New Roman" w:hAnsi="Times New Roman" w:cs="Times New Roman"/>
+                <w:sz w:val="24"/>
+                <w:szCs w:val="24"/>
+                <w:lang w:val="en-IN"/>
+              </w:rPr>
+            </w:pPr>
+          </w:p>
+        </w:tc>
+        <w:tc>
+          <w:tcPr>
+            <w:tcW w:w="2935" w:type="dxa"/>
+          </w:tcPr>
+          <w:p>
+            <w:pPr>
+              <w:pStyle w:val="ListParagraph"/>
+              <w:numPr>
+                <w:ilvl w:val="0"/>
+                <w:numId w:val="12"/>
+              </w:numPr>
+              <w:jc w:val="both"/>
+              <w:rPr>
+                <w:rFonts w:ascii="Times New Roman" w:hAnsi="Times New Roman" w:cs="Times New Roman"/>
+                <w:sz w:val="24"/>
+                <w:szCs w:val="24"/>
+                <w:lang w:val="en-IN"/>
+              </w:rPr>
+            </w:pPr>
+            <w:r>
+              <w:rPr>
+                <w:rFonts w:ascii="Times New Roman" w:hAnsi="Times New Roman" w:cs="Times New Roman"/>
+                <w:sz w:val="24"/>
+                <w:szCs w:val="24"/>
+              </w:rPr>
+              <w:t xml:space="preserve"> </w:t>
+            </w:r>
+            <w:r>
+              <w:rPr>
+                <w:rFonts w:ascii="Times New Roman" w:hAnsi="Times New Roman" w:cs="Times New Roman"/>
+                <w:sz w:val="24"/>
+                <w:szCs w:val="24"/>
+              </w:rPr>
+              <w:t>W</w:t>
+            </w:r>
+            <w:r>
+              <w:rPr>
+                <w:rFonts w:ascii="Times New Roman" w:hAnsi="Times New Roman" w:cs="Times New Roman"/>
+                <w:sz w:val="24"/>
+                <w:szCs w:val="24"/>
+              </w:rPr>
+              <w:t>rites blog content</w:t>
+            </w:r>
+            <w:r>
+              <w:rPr>
+                <w:rFonts w:ascii="Times New Roman" w:hAnsi="Times New Roman" w:cs="Times New Roman"/>
+                <w:sz w:val="24"/>
+                <w:szCs w:val="24"/>
+              </w:rPr>
+              <w:t xml:space="preserve"> with </w:t>
+            </w:r>
+            <w:r>
+              <w:rPr>
+                <w:rFonts w:ascii="Times New Roman" w:hAnsi="Times New Roman" w:cs="Times New Roman"/>
+                <w:sz w:val="24"/>
+                <w:szCs w:val="24"/>
+              </w:rPr>
+              <w:t>media files (images, videos, PDFs, links).</w:t>
+            </w:r>
+          </w:p>
+        </w:tc>
+        <w:tc>
+          <w:tcPr>
+            <w:tcW w:w="2936" w:type="dxa"/>
+          </w:tcPr>
+          <w:p>
+            <w:pPr>
+              <w:pStyle w:val="ListParagraph"/>
+              <w:numPr>
+                <w:ilvl w:val="0"/>
+                <w:numId w:val="13"/>
+              </w:numPr>
+              <w:jc w:val="both"/>
+              <w:rPr>
+                <w:rFonts w:ascii="Times New Roman" w:hAnsi="Times New Roman" w:cs="Times New Roman"/>
+                <w:sz w:val="24"/>
+                <w:szCs w:val="24"/>
+                <w:lang w:val="en-IN"/>
+              </w:rPr>
+            </w:pPr>
+            <w:r>
+              <w:rPr>
+                <w:rFonts w:ascii="Times New Roman" w:hAnsi="Times New Roman" w:cs="Times New Roman"/>
+                <w:sz w:val="24"/>
+                <w:szCs w:val="24"/>
+              </w:rPr>
+              <w:t>Validates and stores uploaded files.</w:t>
+            </w:r>
+          </w:p>
+        </w:tc>
+      </w:tr>
+      <w:tr>
+        <w:tc>
+          <w:tcPr>
+            <w:tcW w:w="2425" w:type="dxa"/>
+            <w:vMerge/>
+          </w:tcPr>
+          <w:p>
+            <w:pPr>
+              <w:pStyle w:val="ListParagraph"/>
+              <w:ind w:left="0"/>
+              <w:jc w:val="both"/>
+              <w:rPr>
+                <w:rFonts w:ascii="Times New Roman" w:hAnsi="Times New Roman" w:cs="Times New Roman"/>
+                <w:sz w:val="24"/>
+                <w:szCs w:val="24"/>
+                <w:lang w:val="en-IN"/>
+              </w:rPr>
+            </w:pPr>
+          </w:p>
+        </w:tc>
+        <w:tc>
+          <w:tcPr>
+            <w:tcW w:w="2935" w:type="dxa"/>
+          </w:tcPr>
+          <w:p>
+            <w:pPr>
+              <w:pStyle w:val="ListParagraph"/>
+              <w:numPr>
+                <w:ilvl w:val="0"/>
+                <w:numId w:val="13"/>
+              </w:numPr>
+              <w:jc w:val="both"/>
+              <w:rPr>
+                <w:rFonts w:ascii="Times New Roman" w:hAnsi="Times New Roman" w:cs="Times New Roman"/>
+                <w:sz w:val="24"/>
+                <w:szCs w:val="24"/>
+                <w:lang w:val="en-IN"/>
+              </w:rPr>
+            </w:pPr>
+            <w:r>
+              <w:rPr>
+                <w:rFonts w:ascii="Times New Roman" w:hAnsi="Times New Roman" w:cs="Times New Roman"/>
+                <w:sz w:val="24"/>
+                <w:szCs w:val="24"/>
+              </w:rPr>
+              <w:t>Clicks “Submit for Publication.”</w:t>
+            </w:r>
+          </w:p>
+        </w:tc>
+        <w:tc>
+          <w:tcPr>
+            <w:tcW w:w="2936" w:type="dxa"/>
+          </w:tcPr>
+          <w:p>
+            <w:pPr>
+              <w:pStyle w:val="ListParagraph"/>
+              <w:numPr>
+                <w:ilvl w:val="0"/>
+                <w:numId w:val="12"/>
+              </w:numPr>
+              <w:jc w:val="both"/>
+              <w:rPr>
+                <w:rFonts w:ascii="Times New Roman" w:hAnsi="Times New Roman" w:cs="Times New Roman"/>
+                <w:sz w:val="24"/>
+                <w:szCs w:val="24"/>
+                <w:lang w:val="en-IN"/>
+              </w:rPr>
+            </w:pPr>
+            <w:r>
+              <w:rPr>
+                <w:rFonts w:ascii="Times New Roman" w:hAnsi="Times New Roman" w:cs="Times New Roman"/>
+                <w:sz w:val="24"/>
+                <w:szCs w:val="24"/>
+              </w:rPr>
+              <w:t>Checks if moderation is required.</w:t>
+            </w:r>
+          </w:p>
+        </w:tc>
+      </w:tr>
+      <w:tr>
+        <w:tc>
+          <w:tcPr>
+            <w:tcW w:w="2425" w:type="dxa"/>
+            <w:vMerge w:val="restart"/>
+          </w:tcPr>
+          <w:p>
+            <w:pPr>
+              <w:pStyle w:val="ListParagraph"/>
+              <w:ind w:left="0"/>
+              <w:jc w:val="both"/>
+              <w:rPr>
+                <w:rFonts w:ascii="Times New Roman" w:hAnsi="Times New Roman" w:cs="Times New Roman"/>
+                <w:sz w:val="24"/>
+                <w:szCs w:val="24"/>
+                <w:lang w:val="en-IN"/>
+              </w:rPr>
+            </w:pPr>
+          </w:p>
+        </w:tc>
+        <w:tc>
+          <w:tcPr>
+            <w:tcW w:w="2935" w:type="dxa"/>
+          </w:tcPr>
+          <w:p>
+            <w:pPr>
+              <w:pStyle w:val="ListParagraph"/>
+              <w:numPr>
+                <w:ilvl w:val="0"/>
+                <w:numId w:val="13"/>
+              </w:numPr>
+              <w:jc w:val="both"/>
+              <w:rPr>
+                <w:rFonts w:ascii="Times New Roman" w:hAnsi="Times New Roman" w:cs="Times New Roman"/>
+                <w:sz w:val="24"/>
+                <w:szCs w:val="24"/>
+              </w:rPr>
+            </w:pPr>
+            <w:r>
+              <w:rPr>
+                <w:rFonts w:ascii="Times New Roman" w:hAnsi="Times New Roman" w:cs="Times New Roman"/>
+                <w:sz w:val="24"/>
+                <w:szCs w:val="24"/>
+              </w:rPr>
+              <w:t>If moderation is required, the post is sent for review.</w:t>
+            </w:r>
+          </w:p>
+        </w:tc>
+        <w:tc>
+          <w:tcPr>
+            <w:tcW w:w="2936" w:type="dxa"/>
+          </w:tcPr>
+          <w:p>
+            <w:pPr>
+              <w:pStyle w:val="ListParagraph"/>
+              <w:numPr>
+                <w:ilvl w:val="0"/>
+                <w:numId w:val="12"/>
+              </w:numPr>
+              <w:jc w:val="both"/>
+              <w:rPr>
+                <w:rFonts w:ascii="Times New Roman" w:hAnsi="Times New Roman" w:cs="Times New Roman"/>
+                <w:sz w:val="24"/>
+                <w:szCs w:val="24"/>
+              </w:rPr>
+            </w:pPr>
+            <w:r>
+              <w:rPr>
+                <w:rFonts w:ascii="Times New Roman" w:hAnsi="Times New Roman" w:cs="Times New Roman"/>
+                <w:sz w:val="24"/>
+                <w:szCs w:val="24"/>
+              </w:rPr>
+              <w:t xml:space="preserve">Notifies the moderator and </w:t>
+            </w:r>
+            <w:r>
+              <w:rPr>
+                <w:rFonts w:ascii="Times New Roman" w:hAnsi="Times New Roman" w:cs="Times New Roman"/>
+                <w:sz w:val="24"/>
+                <w:szCs w:val="24"/>
+              </w:rPr>
+              <w:t>updates the post</w:t>
+            </w:r>
+            <w:r>
+              <w:rPr>
+                <w:rFonts w:ascii="Times New Roman" w:hAnsi="Times New Roman" w:cs="Times New Roman"/>
+                <w:sz w:val="24"/>
+                <w:szCs w:val="24"/>
+              </w:rPr>
+              <w:t xml:space="preserve"> status</w:t>
+            </w:r>
+            <w:r>
+              <w:rPr>
+                <w:rFonts w:ascii="Times New Roman" w:hAnsi="Times New Roman" w:cs="Times New Roman"/>
+                <w:sz w:val="24"/>
+                <w:szCs w:val="24"/>
+              </w:rPr>
+              <w:t>.</w:t>
+            </w:r>
+          </w:p>
+        </w:tc>
+      </w:tr>
+      <w:tr>
+        <w:tc>
+          <w:tcPr>
+            <w:tcW w:w="2425" w:type="dxa"/>
+            <w:vMerge/>
+          </w:tcPr>
+          <w:p>
+            <w:pPr>
+              <w:pStyle w:val="ListParagraph"/>
+              <w:ind w:left="0"/>
+              <w:jc w:val="both"/>
+              <w:rPr>
+                <w:rFonts w:ascii="Times New Roman" w:hAnsi="Times New Roman" w:cs="Times New Roman"/>
+                <w:sz w:val="24"/>
+                <w:szCs w:val="24"/>
+                <w:lang w:val="en-IN"/>
+              </w:rPr>
+            </w:pPr>
+          </w:p>
+        </w:tc>
+        <w:tc>
+          <w:tcPr>
+            <w:tcW w:w="2935" w:type="dxa"/>
+          </w:tcPr>
+          <w:p>
+            <w:pPr>
+              <w:pStyle w:val="ListParagraph"/>
+              <w:numPr>
+                <w:ilvl w:val="0"/>
+                <w:numId w:val="13"/>
+              </w:numPr>
+              <w:jc w:val="both"/>
+              <w:rPr>
+                <w:rFonts w:ascii="Times New Roman" w:hAnsi="Times New Roman" w:cs="Times New Roman"/>
+                <w:sz w:val="24"/>
+                <w:szCs w:val="24"/>
+              </w:rPr>
+            </w:pPr>
+            <w:r>
+              <w:rPr>
+                <w:rFonts w:ascii="Times New Roman" w:hAnsi="Times New Roman" w:cs="Times New Roman"/>
+                <w:sz w:val="24"/>
+                <w:szCs w:val="24"/>
+              </w:rPr>
+              <w:t>If no moderation is required, the post is published immediately.</w:t>
+            </w:r>
+          </w:p>
+        </w:tc>
+        <w:tc>
+          <w:tcPr>
+            <w:tcW w:w="2936" w:type="dxa"/>
+          </w:tcPr>
+          <w:p>
+            <w:pPr>
+              <w:pStyle w:val="ListParagraph"/>
+              <w:numPr>
+                <w:ilvl w:val="0"/>
+                <w:numId w:val="12"/>
+              </w:numPr>
+              <w:jc w:val="both"/>
+              <w:rPr>
+                <w:rFonts w:ascii="Times New Roman" w:hAnsi="Times New Roman" w:cs="Times New Roman"/>
+                <w:sz w:val="24"/>
+                <w:szCs w:val="24"/>
+              </w:rPr>
+            </w:pPr>
+            <w:r>
+              <w:rPr>
+                <w:rFonts w:ascii="Times New Roman" w:hAnsi="Times New Roman" w:cs="Times New Roman"/>
+                <w:sz w:val="24"/>
+                <w:szCs w:val="24"/>
+              </w:rPr>
+              <w:t>Displays a success message and makes the post visible.</w:t>
+            </w:r>
+          </w:p>
+        </w:tc>
+      </w:tr>
+      <w:tr>
+        <w:tc>
+          <w:tcPr>
+            <w:tcW w:w="2425" w:type="dxa"/>
+            <w:vMerge/>
+          </w:tcPr>
+          <w:p>
+            <w:pPr>
+              <w:pStyle w:val="ListParagraph"/>
+              <w:ind w:left="0"/>
+              <w:jc w:val="both"/>
+              <w:rPr>
+                <w:rFonts w:ascii="Times New Roman" w:hAnsi="Times New Roman" w:cs="Times New Roman"/>
+                <w:sz w:val="24"/>
+                <w:szCs w:val="24"/>
+                <w:lang w:val="en-IN"/>
+              </w:rPr>
+            </w:pPr>
+          </w:p>
+        </w:tc>
+        <w:tc>
+          <w:tcPr>
+            <w:tcW w:w="2935" w:type="dxa"/>
+          </w:tcPr>
+          <w:p>
+            <w:pPr>
+              <w:pStyle w:val="ListParagraph"/>
+              <w:numPr>
+                <w:ilvl w:val="0"/>
+                <w:numId w:val="13"/>
+              </w:numPr>
+              <w:jc w:val="both"/>
+              <w:rPr>
+                <w:rFonts w:ascii="Times New Roman" w:hAnsi="Times New Roman" w:cs="Times New Roman"/>
+                <w:sz w:val="24"/>
+                <w:szCs w:val="24"/>
+              </w:rPr>
+            </w:pPr>
+            <w:r>
+              <w:rPr>
+                <w:rFonts w:ascii="Times New Roman" w:hAnsi="Times New Roman" w:cs="Times New Roman"/>
+                <w:sz w:val="24"/>
+                <w:szCs w:val="24"/>
+              </w:rPr>
+              <w:t>Receives notification of post status.</w:t>
+            </w:r>
+          </w:p>
+        </w:tc>
+        <w:tc>
+          <w:tcPr>
+            <w:tcW w:w="2936" w:type="dxa"/>
+          </w:tcPr>
+          <w:p>
+            <w:pPr>
+              <w:pStyle w:val="ListParagraph"/>
+              <w:numPr>
+                <w:ilvl w:val="0"/>
+                <w:numId w:val="12"/>
+              </w:numPr>
+              <w:jc w:val="both"/>
+              <w:rPr>
+                <w:rFonts w:ascii="Times New Roman" w:hAnsi="Times New Roman" w:cs="Times New Roman"/>
+                <w:sz w:val="24"/>
+                <w:szCs w:val="24"/>
+              </w:rPr>
+            </w:pPr>
+            <w:r>
+              <w:rPr>
+                <w:rFonts w:ascii="Times New Roman" w:hAnsi="Times New Roman" w:cs="Times New Roman"/>
+                <w:sz w:val="24"/>
+                <w:szCs w:val="24"/>
+              </w:rPr>
+              <w:t xml:space="preserve">Sends notification to faculty confirming publication or </w:t>
+            </w:r>
+            <w:r>
+              <w:rPr>
+                <w:rFonts w:ascii="Times New Roman" w:hAnsi="Times New Roman" w:cs="Times New Roman"/>
+                <w:sz w:val="24"/>
+                <w:szCs w:val="24"/>
+              </w:rPr>
+              <w:t>changes required</w:t>
+            </w:r>
+            <w:r>
+              <w:rPr>
+                <w:rFonts w:ascii="Times New Roman" w:hAnsi="Times New Roman" w:cs="Times New Roman"/>
+                <w:sz w:val="24"/>
+                <w:szCs w:val="24"/>
+              </w:rPr>
+              <w:t>.</w:t>
+            </w:r>
+          </w:p>
+        </w:tc>
+      </w:tr>
+      <w:tr>
+        <w:trPr>
+          <w:trHeight w:val="449"/>
+        </w:trPr>
+        <w:tc>
+          <w:tcPr>
+            <w:tcW w:w="2425" w:type="dxa"/>
+          </w:tcPr>
+          <w:p>
+            <w:pPr>
+              <w:pStyle w:val="ListParagraph"/>
+              <w:ind w:left="0"/>
+              <w:jc w:val="both"/>
+              <w:rPr>
+                <w:rFonts w:ascii="Times New Roman" w:hAnsi="Times New Roman" w:cs="Times New Roman"/>
+                <w:sz w:val="24"/>
+                <w:szCs w:val="24"/>
+                <w:lang w:val="en-IN"/>
+              </w:rPr>
+            </w:pPr>
+            <w:r>
+              <w:rPr>
+                <w:rFonts w:ascii="Times New Roman" w:hAnsi="Times New Roman" w:cs="Times New Roman"/>
+                <w:sz w:val="24"/>
+                <w:szCs w:val="24"/>
+              </w:rPr>
+              <w:t>Special Requirements</w:t>
+            </w:r>
+          </w:p>
+        </w:tc>
+        <w:tc>
+          <w:tcPr>
+            <w:tcW w:w="5871" w:type="dxa"/>
+            <w:gridSpan w:val="2"/>
+          </w:tcPr>
+          <w:p>
+            <w:pPr>
+              <w:pStyle w:val="ListParagraph"/>
+              <w:ind w:left="0"/>
+              <w:jc w:val="both"/>
+              <w:rPr>
+                <w:rFonts w:ascii="Times New Roman" w:hAnsi="Times New Roman" w:cs="Times New Roman"/>
+                <w:sz w:val="24"/>
+                <w:szCs w:val="24"/>
+                <w:lang w:val="en-IN"/>
+              </w:rPr>
+            </w:pPr>
+            <w:r>
+              <w:rPr>
+                <w:rFonts w:ascii="Times New Roman" w:hAnsi="Times New Roman" w:cs="Times New Roman"/>
+                <w:sz w:val="24"/>
+                <w:szCs w:val="24"/>
+              </w:rPr>
+              <w:t>The platform should support rich text editing and media uploads.</w:t>
+            </w:r>
+          </w:p>
+        </w:tc>
+      </w:tr>
+      <w:tr>
+        <w:trPr>
+          <w:trHeight w:val="782"/>
+        </w:trPr>
+        <w:tc>
+          <w:tcPr>
+            <w:tcW w:w="2425" w:type="dxa"/>
+          </w:tcPr>
+          <w:p>
+            <w:pPr>
+              <w:pStyle w:val="ListParagraph"/>
+              <w:ind w:left="0"/>
+              <w:jc w:val="both"/>
+              <w:rPr>
+                <w:rFonts w:ascii="Times New Roman" w:hAnsi="Times New Roman" w:cs="Times New Roman"/>
+                <w:sz w:val="24"/>
+                <w:szCs w:val="24"/>
+              </w:rPr>
+            </w:pPr>
+            <w:r>
+              <w:rPr>
+                <w:rFonts w:ascii="Times New Roman" w:hAnsi="Times New Roman" w:cs="Times New Roman"/>
+                <w:sz w:val="24"/>
+                <w:szCs w:val="24"/>
+              </w:rPr>
+              <w:t>Frequency of Occurrence</w:t>
+            </w:r>
+          </w:p>
+        </w:tc>
+        <w:tc>
+          <w:tcPr>
+            <w:tcW w:w="5871" w:type="dxa"/>
+            <w:gridSpan w:val="2"/>
+          </w:tcPr>
+          <w:p>
+            <w:pPr>
+              <w:pStyle w:val="ListParagraph"/>
+              <w:ind w:left="0"/>
+              <w:jc w:val="both"/>
+              <w:rPr>
+                <w:rFonts w:ascii="Times New Roman" w:hAnsi="Times New Roman" w:cs="Times New Roman"/>
+                <w:sz w:val="24"/>
+                <w:szCs w:val="24"/>
+                <w:lang w:val="en-IN"/>
+              </w:rPr>
+            </w:pPr>
+            <w:r>
+              <w:rPr>
+                <w:rFonts w:ascii="Times New Roman" w:hAnsi="Times New Roman" w:cs="Times New Roman"/>
+                <w:sz w:val="24"/>
+                <w:szCs w:val="24"/>
+              </w:rPr>
+              <w:t>Faculty may post educational content multiple times a week or based on the academic calendar.</w:t>
+            </w:r>
+          </w:p>
+        </w:tc>
+      </w:tr>
+      <w:tr>
+        <w:trPr>
+          <w:trHeight w:val="530"/>
+        </w:trPr>
+        <w:tc>
+          <w:tcPr>
+            <w:tcW w:w="2425" w:type="dxa"/>
+          </w:tcPr>
+          <w:p>
+            <w:pPr>
+              <w:pStyle w:val="ListParagraph"/>
+              <w:ind w:left="0"/>
+              <w:jc w:val="both"/>
+              <w:rPr>
+                <w:rFonts w:ascii="Times New Roman" w:hAnsi="Times New Roman" w:cs="Times New Roman"/>
+                <w:sz w:val="24"/>
+                <w:szCs w:val="24"/>
+              </w:rPr>
+            </w:pPr>
+            <w:r>
+              <w:rPr>
+                <w:rFonts w:ascii="Times New Roman" w:hAnsi="Times New Roman" w:cs="Times New Roman"/>
+                <w:sz w:val="24"/>
+                <w:szCs w:val="24"/>
+              </w:rPr>
+              <w:t>Miscellaneous</w:t>
+            </w:r>
+          </w:p>
+        </w:tc>
+        <w:tc>
+          <w:tcPr>
+            <w:tcW w:w="5871" w:type="dxa"/>
+            <w:gridSpan w:val="2"/>
+          </w:tcPr>
+          <w:p>
+            <w:pPr>
+              <w:pStyle w:val="ListParagraph"/>
+              <w:numPr>
+                <w:ilvl w:val="0"/>
+                <w:numId w:val="14"/>
+              </w:numPr>
+              <w:jc w:val="both"/>
+              <w:rPr>
+                <w:rFonts w:ascii="Times New Roman" w:hAnsi="Times New Roman" w:cs="Times New Roman"/>
+                <w:sz w:val="24"/>
+                <w:szCs w:val="24"/>
+                <w:lang w:val="en-IN"/>
+              </w:rPr>
+            </w:pPr>
+            <w:r>
+              <w:rPr>
+                <w:rFonts w:ascii="Times New Roman" w:hAnsi="Times New Roman" w:cs="Times New Roman"/>
+                <w:sz w:val="24"/>
+                <w:szCs w:val="24"/>
+              </w:rPr>
+              <w:t>Faculty credentials are incorrect</w:t>
+            </w:r>
+            <w:r>
+              <w:rPr>
+                <w:rFonts w:ascii="Times New Roman" w:hAnsi="Times New Roman" w:cs="Times New Roman"/>
+                <w:sz w:val="24"/>
+                <w:szCs w:val="24"/>
+              </w:rPr>
+              <w:t xml:space="preserve"> which d</w:t>
+            </w:r>
+            <w:r>
+              <w:rPr>
+                <w:rFonts w:ascii="Times New Roman" w:hAnsi="Times New Roman" w:cs="Times New Roman"/>
+                <w:sz w:val="24"/>
+                <w:szCs w:val="24"/>
+              </w:rPr>
+              <w:t>enies access</w:t>
+            </w:r>
+            <w:r>
+              <w:rPr>
+                <w:rFonts w:ascii="Times New Roman" w:hAnsi="Times New Roman" w:cs="Times New Roman"/>
+                <w:sz w:val="24"/>
+                <w:szCs w:val="24"/>
+              </w:rPr>
+              <w:t>.</w:t>
+            </w:r>
+          </w:p>
+          <w:p>
+            <w:pPr>
+              <w:pStyle w:val="ListParagraph"/>
+              <w:numPr>
+                <w:ilvl w:val="0"/>
+                <w:numId w:val="14"/>
+              </w:numPr>
+              <w:jc w:val="both"/>
+              <w:rPr>
+                <w:rFonts w:ascii="Times New Roman" w:hAnsi="Times New Roman" w:cs="Times New Roman"/>
+                <w:sz w:val="24"/>
+                <w:szCs w:val="24"/>
+                <w:lang w:val="en-IN"/>
+              </w:rPr>
+            </w:pPr>
+            <w:r>
+              <w:rPr>
+                <w:rFonts w:ascii="Times New Roman" w:hAnsi="Times New Roman" w:cs="Times New Roman"/>
+                <w:sz w:val="24"/>
+                <w:szCs w:val="24"/>
+              </w:rPr>
+              <w:t xml:space="preserve">Post contains prohibited </w:t>
+            </w:r>
+            <w:r>
+              <w:rPr>
+                <w:rFonts w:ascii="Times New Roman" w:hAnsi="Times New Roman" w:cs="Times New Roman"/>
+                <w:sz w:val="24"/>
+                <w:szCs w:val="24"/>
+              </w:rPr>
+              <w:t>content which f</w:t>
+            </w:r>
+            <w:r>
+              <w:rPr>
+                <w:rFonts w:ascii="Times New Roman" w:hAnsi="Times New Roman" w:cs="Times New Roman"/>
+                <w:sz w:val="24"/>
+                <w:szCs w:val="24"/>
+              </w:rPr>
+              <w:t xml:space="preserve"> </w:t>
+            </w:r>
+            <w:r>
+              <w:rPr>
+                <w:rFonts w:ascii="Times New Roman" w:hAnsi="Times New Roman" w:cs="Times New Roman"/>
+                <w:sz w:val="24"/>
+                <w:szCs w:val="24"/>
+              </w:rPr>
+              <w:t>lags the post and sends it for moderation.</w:t>
+            </w:r>
+          </w:p>
+        </w:tc>
+      </w:tr>
+    </w:tbl>
+    <w:p>
+      <w:pPr>
+        <w:pStyle w:val="ListParagraph"/>
+        <w:jc w:val="both"/>
+        <w:rPr>
+          <w:rFonts w:ascii="Times New Roman" w:hAnsi="Times New Roman" w:cs="Times New Roman"/>
+          <w:b/>
+          <w:bCs/>
+          <w:sz w:val="28"/>
+          <w:szCs w:val="28"/>
+          <w:lang w:val="en-IN"/>
+        </w:rPr>
+      </w:pPr>
+    </w:p>
+    <w:p>
+      <w:pPr>
+        <w:jc w:val="both"/>
+        <w:rPr>
+          <w:rFonts w:ascii="Times New Roman" w:hAnsi="Times New Roman" w:cs="Times New Roman"/>
+          <w:b/>
+          <w:bCs/>
+          <w:sz w:val="28"/>
+          <w:szCs w:val="28"/>
+          <w:lang w:val="en-IN"/>
+        </w:rPr>
+      </w:pPr>
+    </w:p>
+    <w:p>
+      <w:pPr>
+        <w:jc w:val="both"/>
+        <w:rPr>
+          <w:rFonts w:ascii="Times New Roman" w:hAnsi="Times New Roman" w:cs="Times New Roman"/>
+          <w:b/>
+          <w:bCs/>
+          <w:sz w:val="28"/>
+          <w:szCs w:val="28"/>
+          <w:lang w:val="en-IN"/>
+        </w:rPr>
+      </w:pPr>
+    </w:p>
+    <w:p>
+      <w:pPr>
+        <w:jc w:val="both"/>
+        <w:rPr>
+          <w:rFonts w:ascii="Times New Roman" w:hAnsi="Times New Roman" w:cs="Times New Roman"/>
+          <w:b/>
+          <w:bCs/>
+          <w:sz w:val="28"/>
+          <w:szCs w:val="28"/>
+          <w:lang w:val="en-IN"/>
+        </w:rPr>
+      </w:pPr>
+    </w:p>
+    <w:p>
+      <w:pPr>
+        <w:jc w:val="both"/>
+        <w:rPr>
+          <w:rFonts w:ascii="Times New Roman" w:hAnsi="Times New Roman" w:cs="Times New Roman"/>
+          <w:b/>
+          <w:bCs/>
+          <w:sz w:val="28"/>
+          <w:szCs w:val="28"/>
+          <w:lang w:val="en-IN"/>
+        </w:rPr>
+      </w:pPr>
+    </w:p>
+    <w:p>
+      <w:pPr>
+        <w:jc w:val="both"/>
+        <w:rPr>
+          <w:rFonts w:ascii="Times New Roman" w:hAnsi="Times New Roman" w:cs="Times New Roman"/>
+          <w:b/>
+          <w:bCs/>
+          <w:sz w:val="28"/>
+          <w:szCs w:val="28"/>
+          <w:lang w:val="en-IN"/>
+        </w:rPr>
+      </w:pPr>
+    </w:p>
+    <w:p>
+      <w:pPr>
+        <w:jc w:val="both"/>
+        <w:rPr>
+          <w:rFonts w:ascii="Times New Roman" w:hAnsi="Times New Roman" w:cs="Times New Roman"/>
+          <w:b/>
+          <w:bCs/>
+          <w:sz w:val="28"/>
+          <w:szCs w:val="28"/>
+          <w:lang w:val="en-IN"/>
+        </w:rPr>
+      </w:pPr>
+    </w:p>
+    <w:p>
+      <w:pPr>
+        <w:jc w:val="both"/>
+        <w:rPr>
+          <w:rFonts w:ascii="Times New Roman" w:hAnsi="Times New Roman" w:cs="Times New Roman"/>
+          <w:b/>
+          <w:bCs/>
+          <w:sz w:val="28"/>
+          <w:szCs w:val="28"/>
+          <w:lang w:val="en-IN"/>
+        </w:rPr>
+      </w:pPr>
+    </w:p>
+    <w:p>
+      <w:pPr>
+        <w:jc w:val="both"/>
+        <w:rPr>
+          <w:rFonts w:ascii="Times New Roman" w:hAnsi="Times New Roman" w:cs="Times New Roman"/>
+          <w:b/>
+          <w:bCs/>
+          <w:sz w:val="28"/>
+          <w:szCs w:val="28"/>
+          <w:lang w:val="en-IN"/>
+        </w:rPr>
+      </w:pPr>
+    </w:p>
+    <w:p>
+      <w:pPr>
+        <w:jc w:val="both"/>
+        <w:rPr>
+          <w:rFonts w:ascii="Times New Roman" w:hAnsi="Times New Roman" w:cs="Times New Roman"/>
+          <w:b/>
+          <w:bCs/>
+          <w:sz w:val="28"/>
+          <w:szCs w:val="28"/>
+          <w:lang w:val="en-IN"/>
+        </w:rPr>
+      </w:pPr>
+    </w:p>
+    <w:p>
+      <w:pPr>
+        <w:jc w:val="both"/>
+        <w:rPr>
+          <w:rFonts w:ascii="Times New Roman" w:hAnsi="Times New Roman" w:cs="Times New Roman"/>
+          <w:b/>
+          <w:bCs/>
+          <w:sz w:val="28"/>
+          <w:szCs w:val="28"/>
+          <w:lang w:val="en-IN"/>
+        </w:rPr>
+      </w:pPr>
+    </w:p>
+    <w:p>
+      <w:pPr>
+        <w:jc w:val="both"/>
+        <w:rPr>
+          <w:rFonts w:ascii="Times New Roman" w:hAnsi="Times New Roman" w:cs="Times New Roman"/>
+          <w:b/>
+          <w:bCs/>
+          <w:sz w:val="28"/>
+          <w:szCs w:val="28"/>
+          <w:lang w:val="en-IN"/>
+        </w:rPr>
+      </w:pPr>
+    </w:p>
+    <w:p>
+      <w:pPr>
+        <w:jc w:val="both"/>
+        <w:rPr>
+          <w:rFonts w:ascii="Times New Roman" w:hAnsi="Times New Roman" w:cs="Times New Roman"/>
+          <w:b/>
+          <w:bCs/>
+          <w:sz w:val="28"/>
+          <w:szCs w:val="28"/>
+          <w:lang w:val="en-IN"/>
+        </w:rPr>
+      </w:pPr>
+    </w:p>
+    <w:p>
+      <w:pPr>
+        <w:jc w:val="both"/>
+        <w:rPr>
+          <w:rFonts w:ascii="Times New Roman" w:hAnsi="Times New Roman" w:cs="Times New Roman"/>
+          <w:b/>
+          <w:bCs/>
+          <w:sz w:val="28"/>
+          <w:szCs w:val="28"/>
+          <w:lang w:val="en-IN"/>
+        </w:rPr>
+      </w:pPr>
+    </w:p>
+    <w:p>
+      <w:pPr>
+        <w:jc w:val="both"/>
+        <w:rPr>
+          <w:rFonts w:ascii="Times New Roman" w:hAnsi="Times New Roman" w:cs="Times New Roman"/>
+          <w:b/>
+          <w:bCs/>
+          <w:sz w:val="28"/>
+          <w:szCs w:val="28"/>
+          <w:lang w:val="en-IN"/>
+        </w:rPr>
+      </w:pPr>
+    </w:p>
+    <w:p>
+      <w:pPr>
+        <w:jc w:val="both"/>
+        <w:rPr>
+          <w:rFonts w:ascii="Times New Roman" w:hAnsi="Times New Roman" w:cs="Times New Roman"/>
+          <w:b/>
+          <w:bCs/>
+          <w:sz w:val="28"/>
+          <w:szCs w:val="28"/>
+          <w:lang w:val="en-IN"/>
+        </w:rPr>
+      </w:pPr>
+    </w:p>
+    <w:p>
+      <w:pPr>
+        <w:pStyle w:val="ListParagraph"/>
+        <w:numPr>
+          <w:ilvl w:val="0"/>
+          <w:numId w:val="7"/>
+        </w:numPr>
+        <w:jc w:val="both"/>
+        <w:rPr>
+          <w:rFonts w:ascii="Times New Roman" w:hAnsi="Times New Roman" w:cs="Times New Roman"/>
+          <w:b/>
+          <w:bCs/>
+          <w:sz w:val="28"/>
+          <w:szCs w:val="28"/>
+          <w:lang w:val="en-IN"/>
+        </w:rPr>
+      </w:pPr>
+      <w:r>
+        <w:rPr>
+          <w:rFonts w:ascii="Times New Roman" w:hAnsi="Times New Roman" w:cs="Times New Roman"/>
+          <w:b/>
+          <w:bCs/>
+          <w:sz w:val="28"/>
+          <w:szCs w:val="28"/>
+        </w:rPr>
+        <w:lastRenderedPageBreak/>
+        <w:t xml:space="preserve">Save the </w:t>
+      </w:r>
+      <w:r>
+        <w:rPr>
+          <w:rFonts w:ascii="Times New Roman" w:hAnsi="Times New Roman" w:cs="Times New Roman"/>
+          <w:b/>
+          <w:bCs/>
+          <w:sz w:val="28"/>
+          <w:szCs w:val="28"/>
+        </w:rPr>
+        <w:t>screenshots</w:t>
+      </w:r>
+      <w:r>
+        <w:rPr>
+          <w:rFonts w:ascii="Times New Roman" w:hAnsi="Times New Roman" w:cs="Times New Roman"/>
+          <w:b/>
+          <w:bCs/>
+          <w:sz w:val="28"/>
+          <w:szCs w:val="28"/>
+        </w:rPr>
+        <w:t xml:space="preserve"> for the Diagrams in the PDF report document that you are submitting</w:t>
+      </w:r>
+      <w:r>
+        <w:rPr>
+          <w:rFonts w:ascii="Times New Roman" w:hAnsi="Times New Roman" w:cs="Times New Roman"/>
+          <w:b/>
+          <w:bCs/>
+          <w:sz w:val="28"/>
+          <w:szCs w:val="28"/>
+        </w:rPr>
+        <w:t>:</w:t>
+      </w:r>
+    </w:p>
+    <w:p>
+      <w:pPr>
+        <w:pStyle w:val="ListParagraph"/>
+        <w:jc w:val="center"/>
+        <w:rPr>
+          <w:rFonts w:ascii="Times New Roman" w:hAnsi="Times New Roman" w:cs="Times New Roman"/>
+          <w:b/>
+          <w:bCs/>
+          <w:sz w:val="28"/>
+          <w:szCs w:val="28"/>
+        </w:rPr>
+      </w:pPr>
+    </w:p>
+    <w:p>
+      <w:pPr>
+        <w:pStyle w:val="ListParagraph"/>
+        <w:jc w:val="both"/>
+        <w:rPr>
+          <w:rFonts w:ascii="Times New Roman" w:hAnsi="Times New Roman" w:cs="Times New Roman"/>
+          <w:b/>
+          <w:bCs/>
+          <w:sz w:val="28"/>
+          <w:szCs w:val="28"/>
+          <w:lang w:val="en-IN"/>
+        </w:rPr>
+      </w:pPr>
+    </w:p>
+    <w:p>
+      <w:pPr>
+        <w:pStyle w:val="ListParagraph"/>
+        <w:jc w:val="both"/>
+        <w:rPr>
+          <w:rFonts w:ascii="Times New Roman" w:hAnsi="Times New Roman" w:cs="Times New Roman"/>
+          <w:b/>
+          <w:bCs/>
+          <w:sz w:val="28"/>
+          <w:szCs w:val="28"/>
+          <w:lang w:val="en-IN"/>
+        </w:rPr>
+      </w:pPr>
+      <w:r>
+        <w:rPr>
+          <w:rFonts w:ascii="Times New Roman" w:hAnsi="Times New Roman" w:cs="Times New Roman"/>
+          <w:b/>
+          <w:bCs/>
+          <w:noProof/>
+          <w:sz w:val="28"/>
+          <w:szCs w:val="28"/>
+          <w:lang w:val="en-IN"/>
+        </w:rPr>
+        <w:drawing>
+          <wp:anchor distT="0" distB="0" distL="114300" distR="114300" simplePos="0" relativeHeight="251660288" behindDoc="0" locked="0" layoutInCell="1" allowOverlap="1" wp14:anchorId="2D3E2EF1" wp14:editId="65143A42">
+            <wp:simplePos x="0" y="0"/>
+            <wp:positionH relativeFrom="margin">
+              <wp:posOffset>-99060</wp:posOffset>
+            </wp:positionH>
+            <wp:positionV relativeFrom="paragraph">
+              <wp:posOffset>351790</wp:posOffset>
+            </wp:positionV>
+            <wp:extent cx="6012180" cy="4953000"/>
+            <wp:effectExtent l="0" t="0" r="7620" b="0"/>
+            <wp:wrapSquare wrapText="bothSides"/>
+            <wp:docPr id="1220320394" name="Picture 1" descr="A computer screen shot of a diagram&#10;&#10;AI-generated content may be incorrect."/>
+            <wp:cNvGraphicFramePr>
+              <a:graphicFrameLocks xmlns:a="http://schemas.openxmlformats.org/drawingml/2006/main" noChangeAspect="1"/>
+            </wp:cNvGraphicFramePr>
+            <a:graphic xmlns:a="http://schemas.openxmlformats.org/drawingml/2006/main">
+              <a:graphicData uri="http://schemas.openxmlformats.org/drawingml/2006/picture">
+                <pic:pic xmlns:pic="http://schemas.openxmlformats.org/drawingml/2006/picture">
+                  <pic:nvPicPr>
+                    <pic:cNvPr id="1220320394" name="Picture 1" descr="A computer screen shot of a diagram&#10;&#10;AI-generated content may be incorrect."/>
+                    <pic:cNvPicPr/>
+                  </pic:nvPicPr>
+                  <pic:blipFill>
+                    <a:blip r:embed="rId10">
+                      <a:extLst>
+                        <a:ext uri="{28A0092B-C50C-407E-A947-70E740481C1C}">
+                          <a14:useLocalDpi xmlns:a14="http://schemas.microsoft.com/office/drawing/2010/main" val="0"/>
+                        </a:ext>
+                      </a:extLst>
+                    </a:blip>
+                    <a:stretch>
+                      <a:fillRect/>
+                    </a:stretch>
+                  </pic:blipFill>
+                  <pic:spPr>
+                    <a:xfrm>
+                      <a:off x="0" y="0"/>
+                      <a:ext cx="6012180" cy="4953000"/>
+                    </a:xfrm>
+                    <a:prstGeom prst="rect">
+                      <a:avLst/>
+                    </a:prstGeom>
+                  </pic:spPr>
+                </pic:pic>
+              </a:graphicData>
+            </a:graphic>
+            <wp14:sizeRelH relativeFrom="margin">
+              <wp14:pctWidth>0</wp14:pctWidth>
+            </wp14:sizeRelH>
+            <wp14:sizeRelV relativeFrom="margin">
+              <wp14:pctHeight>0</wp14:pctHeight>
+            </wp14:sizeRelV>
+          </wp:anchor>
+        </w:drawing>
+      </w:r>
+    </w:p>
+    <w:p>
+      <w:pPr>
+        <w:rPr>
+          <w:lang w:val="en-IN"/>
+        </w:rPr>
+      </w:pPr>
+    </w:p>
+    <w:p>
+      <w:pPr>
+        <w:rPr>
+          <w:lang w:val="en-IN"/>
+        </w:rPr>
+      </w:pPr>
+    </w:p>
+    <w:p>
+      <w:pPr>
+        <w:rPr>
+          <w:lang w:val="en-IN"/>
+        </w:rPr>
+      </w:pPr>
+    </w:p>
+    <w:p>
+      <w:pPr>
+        <w:rPr>
+          <w:lang w:val="en-IN"/>
+        </w:rPr>
+      </w:pPr>
+    </w:p>
+    <w:p>
+      <w:pPr>
+        <w:rPr>
+          <w:lang w:val="en-IN"/>
+        </w:rPr>
+      </w:pPr>
+    </w:p>
+    <w:p>
+      <w:pPr>
+        <w:jc w:val="center"/>
+        <w:rPr>
+          <w:noProof/>
+          <w:lang w:val="en-IN"/>
+        </w:rPr>
+      </w:pPr>
+    </w:p>
+    <w:p>
+      <w:pPr>
+        <w:jc w:val="center"/>
+        <w:rPr>
+          <w:noProof/>
+          <w:lang w:val="en-IN"/>
+        </w:rPr>
+      </w:pPr>
+    </w:p>
+    <w:p>
+      <w:pPr>
+        <w:jc w:val="center"/>
+        <w:rPr>
+          <w:noProof/>
+          <w:lang w:val="en-IN"/>
+        </w:rPr>
+      </w:pPr>
+    </w:p>
+    <w:p>
+      <w:pPr>
+        <w:jc w:val="center"/>
+        <w:rPr>
+          <w:noProof/>
+          <w:lang w:val="en-IN"/>
+        </w:rPr>
+      </w:pPr>
+    </w:p>
+    <w:p>
+      <w:pPr>
+        <w:jc w:val="center"/>
+        <w:rPr>
+          <w:noProof/>
+          <w:lang w:val="en-IN"/>
+        </w:rPr>
+      </w:pPr>
+    </w:p>
+    <w:p>
+      <w:pPr>
+        <w:jc w:val="center"/>
+        <w:rPr>
+          <w:noProof/>
+          <w:lang w:val="en-IN"/>
+        </w:rPr>
+      </w:pPr>
+    </w:p>
+    <w:p>
+      <w:pPr>
+        <w:jc w:val="center"/>
+        <w:rPr>
+          <w:noProof/>
+          <w:lang w:val="en-IN"/>
+        </w:rPr>
+      </w:pPr>
+    </w:p>
+    <w:p>
+      <w:pPr>
+        <w:jc w:val="center"/>
+        <w:rPr>
+          <w:noProof/>
+          <w:lang w:val="en-IN"/>
+        </w:rPr>
+      </w:pPr>
+    </w:p>
+    <w:p>
+      <w:pPr>
+        <w:jc w:val="center"/>
+        <w:rPr>
+          <w:noProof/>
+          <w:lang w:val="en-IN"/>
+        </w:rPr>
+      </w:pPr>
+    </w:p>
+    <w:p>
+      <w:pPr>
+        <w:jc w:val="center"/>
+        <w:rPr>
+          <w:lang w:val="en-IN"/>
+        </w:rPr>
+      </w:pPr>
+      <w:r>
+        <w:rPr>
+          <w:noProof/>
+          <w:lang w:val="en-IN"/>
+        </w:rPr>
+        <w:drawing>
+          <wp:inline distT="0" distB="0" distL="0" distR="0" wp14:anchorId="455C9879" wp14:editId="12D341CE">
+            <wp:extent cx="5882640" cy="4754880"/>
+            <wp:effectExtent l="0" t="0" r="3810" b="7620"/>
+            <wp:docPr id="2121068504" name="Picture 2" descr="A screenshot of a computer&#10;&#10;AI-generated content may be incorrect."/>
+            <wp:cNvGraphicFramePr>
+              <a:graphicFrameLocks xmlns:a="http://schemas.openxmlformats.org/drawingml/2006/main" noChangeAspect="1"/>
+            </wp:cNvGraphicFramePr>
+            <a:graphic xmlns:a="http://schemas.openxmlformats.org/drawingml/2006/main">
+              <a:graphicData uri="http://schemas.openxmlformats.org/drawingml/2006/picture">
+                <pic:pic xmlns:pic="http://schemas.openxmlformats.org/drawingml/2006/picture">
+                  <pic:nvPicPr>
+                    <pic:cNvPr id="2121068504" name="Picture 2" descr="A screenshot of a computer&#10;&#10;AI-generated content may be incorrect."/>
+                    <pic:cNvPicPr/>
+                  </pic:nvPicPr>
+                  <pic:blipFill>
+                    <a:blip r:embed="rId11">
+                      <a:extLst>
+                        <a:ext uri="{28A0092B-C50C-407E-A947-70E740481C1C}">
+                          <a14:useLocalDpi xmlns:a14="http://schemas.microsoft.com/office/drawing/2010/main" val="0"/>
+                        </a:ext>
+                      </a:extLst>
+                    </a:blip>
+                    <a:stretch>
+                      <a:fillRect/>
+                    </a:stretch>
+                  </pic:blipFill>
+                  <pic:spPr>
+                    <a:xfrm>
+                      <a:off x="0" y="0"/>
+                      <a:ext cx="5882640" cy="4754880"/>
+                    </a:xfrm>
+                    <a:prstGeom prst="rect">
+                      <a:avLst/>
+                    </a:prstGeom>
+                  </pic:spPr>
+                </pic:pic>
+              </a:graphicData>
+            </a:graphic>
+          </wp:inline>
+        </w:drawing>
+      </w:r>
+    </w:p>
+    <w:p>
+      <w:pPr>
+        <w:rPr>
+          <w:lang w:val="en-IN"/>
+        </w:rPr>
+      </w:pPr>
+    </w:p>
+    <w:p>
+      <w:pPr>
+        <w:rPr>
+          <w:lang w:val="en-IN"/>
+        </w:rPr>
+      </w:pPr>
+    </w:p>
+    <w:p>
+      <w:pPr>
+        <w:rPr>
+          <w:lang w:val="en-IN"/>
+        </w:rPr>
+      </w:pPr>
+    </w:p>
+    <w:p>
+      <w:pPr>
+        <w:rPr>
+          <w:lang w:val="en-IN"/>
+        </w:rPr>
+      </w:pPr>
+    </w:p>
+    <w:p>
+      <w:pPr>
+        <w:rPr>
+          <w:lang w:val="en-IN"/>
+        </w:rPr>
+      </w:pPr>
+    </w:p>
+    <w:p>
+      <w:pPr>
+        <w:rPr>
+          <w:lang w:val="en-IN"/>
+        </w:rPr>
+      </w:pPr>
+    </w:p>
+    <w:p>
+      <w:pPr>
+        <w:rPr>
+          <w:lang w:val="en-IN"/>
+        </w:rPr>
+      </w:pPr>
+    </w:p>
+    <w:p>
+      <w:pPr>
+        <w:rPr>
+          <w:lang w:val="en-IN"/>
+        </w:rPr>
+      </w:pPr>
+    </w:p>
+    <w:p>
+      <w:pPr>
+        <w:rPr>
+          <w:lang w:val="en-IN"/>
+        </w:rPr>
+      </w:pPr>
+    </w:p>
+    <w:p>
+      <w:pPr>
+        <w:rPr>
+          <w:lang w:val="en-IN"/>
+        </w:rPr>
+      </w:pPr>
+    </w:p>
+    <w:p>
+      <w:pPr>
+        <w:rPr>
+          <w:lang w:val="en-IN"/>
+        </w:rPr>
+      </w:pPr>
+    </w:p>
+    <w:p>
+      <w:pPr>
+        <w:rPr>
+          <w:lang w:val="en-IN"/>
+        </w:rPr>
+      </w:pPr>
+    </w:p>
+    <w:p>
+      <w:pPr>
+        <w:rPr>
+          <w:lang w:val="en-IN"/>
+        </w:rPr>
+      </w:pPr>
+    </w:p>
+    <w:p>
+      <w:pPr>
+        <w:rPr>
+          <w:lang w:val="en-IN"/>
+        </w:rPr>
+      </w:pPr>
+    </w:p>
+    <w:p>
+      <w:pPr>
+        <w:rPr>
+          <w:lang w:val="en-IN"/>
+        </w:rPr>
+      </w:pPr>
+      <w:r>
+        <w:rPr>
+          <w:noProof/>
+          <w:lang w:val="en-IN"/>
+        </w:rPr>
+        <w:drawing>
+          <wp:inline distT="0" distB="0" distL="0" distR="0" wp14:anchorId="4C7C179C" wp14:editId="40A12626">
+            <wp:extent cx="5768340" cy="4084320"/>
+            <wp:effectExtent l="0" t="0" r="3810" b="0"/>
+            <wp:docPr id="1801108448" name="Picture 3" descr="A screenshot of a computer&#10;&#10;AI-generated content may be incorrect."/>
+            <wp:cNvGraphicFramePr>
+              <a:graphicFrameLocks xmlns:a="http://schemas.openxmlformats.org/drawingml/2006/main" noChangeAspect="1"/>
+            </wp:cNvGraphicFramePr>
+            <a:graphic xmlns:a="http://schemas.openxmlformats.org/drawingml/2006/main">
+              <a:graphicData uri="http://schemas.openxmlformats.org/drawingml/2006/picture">
+                <pic:pic xmlns:pic="http://schemas.openxmlformats.org/drawingml/2006/picture">
+                  <pic:nvPicPr>
+                    <pic:cNvPr id="1801108448" name="Picture 3" descr="A screenshot of a computer&#10;&#10;AI-generated content may be incorrect."/>
+                    <pic:cNvPicPr/>
+                  </pic:nvPicPr>
+                  <pic:blipFill>
+                    <a:blip r:embed="rId12" cstate="print">
+                      <a:extLst>
+                        <a:ext uri="{28A0092B-C50C-407E-A947-70E740481C1C}">
+                          <a14:useLocalDpi xmlns:a14="http://schemas.microsoft.com/office/drawing/2010/main" val="0"/>
+                        </a:ext>
+                      </a:extLst>
+                    </a:blip>
+                    <a:stretch>
+                      <a:fillRect/>
+                    </a:stretch>
+                  </pic:blipFill>
+                  <pic:spPr>
+                    <a:xfrm>
+                      <a:off x="0" y="0"/>
+                      <a:ext cx="5768340" cy="4084320"/>
+                    </a:xfrm>
+                    <a:prstGeom prst="rect">
+                      <a:avLst/>
+                    </a:prstGeom>
+                  </pic:spPr>
+                </pic:pic>
+              </a:graphicData>
+            </a:graphic>
+          </wp:inline>
+        </w:drawing>
+      </w:r>
+    </w:p>
+    <w:p>
+      <w:pPr>
+        <w:rPr>
+          <w:lang w:val="en-IN"/>
+        </w:rPr>
+      </w:pPr>
+    </w:p>
+    <w:p>
+      <w:pPr>
+        <w:rPr>
+          <w:lang w:val="en-IN"/>
+        </w:rPr>
+      </w:pPr>
+    </w:p>
+    <w:p>
+      <w:pPr>
+        <w:rPr>
+          <w:lang w:val="en-IN"/>
+        </w:rPr>
+      </w:pPr>
+    </w:p>
+    <w:p>
+      <w:pPr>
+        <w:rPr>
+          <w:lang w:val="en-IN"/>
+        </w:rPr>
+      </w:pPr>
+    </w:p>
+    <w:p>
+      <w:pPr>
+        <w:rPr>
+          <w:lang w:val="en-IN"/>
+        </w:rPr>
+      </w:pPr>
+    </w:p>
+    <w:p>
+      <w:pPr>
+        <w:rPr>
+          <w:lang w:val="en-IN"/>
+        </w:rPr>
+      </w:pPr>
+    </w:p>
+    <w:p>
+      <w:pPr>
+        <w:rPr>
+          <w:lang w:val="en-IN"/>
+        </w:rPr>
+      </w:pPr>
+    </w:p>
+    <w:p>
+      <w:pPr>
+        <w:rPr>
+          <w:lang w:val="en-IN"/>
+        </w:rPr>
+      </w:pPr>
+    </w:p>
+    <w:p>
+      <w:pPr>
+        <w:rPr>
+          <w:lang w:val="en-IN"/>
+        </w:rPr>
+      </w:pPr>
+    </w:p>
+    <w:p>
+      <w:pPr>
+        <w:rPr>
+          <w:lang w:val="en-IN"/>
+        </w:rPr>
+      </w:pPr>
+    </w:p>
+    <w:p>
+      <w:pPr>
+        <w:rPr>
+          <w:lang w:val="en-IN"/>
+        </w:rPr>
+      </w:pPr>
+    </w:p>
+    <w:p>
+      <w:pPr>
+        <w:rPr>
+          <w:lang w:val="en-IN"/>
+        </w:rPr>
+      </w:pPr>
+    </w:p>
+    <w:p>
+      <w:pPr>
+        <w:rPr>
+          <w:lang w:val="en-IN"/>
+        </w:rPr>
+      </w:pPr>
+    </w:p>
+    <w:p>
+      <w:pPr>
+        <w:rPr>
+          <w:lang w:val="en-IN"/>
+        </w:rPr>
+      </w:pPr>
+    </w:p>
+    <w:p>
+      <w:pPr>
+        <w:rPr>
+          <w:lang w:val="en-IN"/>
+        </w:rPr>
+      </w:pPr>
+    </w:p>
+    <w:p>
+      <w:pPr>
+        <w:rPr>
+          <w:lang w:val="en-IN"/>
+        </w:rPr>
+      </w:pPr>
+      <w:r>
+        <w:rPr>
+          <w:noProof/>
+          <w:lang w:val="en-IN"/>
+        </w:rPr>
+        <w:drawing>
+          <wp:inline distT="0" distB="0" distL="0" distR="0" wp14:anchorId="701386A7" wp14:editId="1A6C1CFF">
+            <wp:extent cx="5821680" cy="4808220"/>
+            <wp:effectExtent l="0" t="0" r="7620" b="0"/>
+            <wp:docPr id="743771671" name="Picture 4" descr="A screenshot of a computer&#10;&#10;AI-generated content may be incorrect."/>
+            <wp:cNvGraphicFramePr>
+              <a:graphicFrameLocks xmlns:a="http://schemas.openxmlformats.org/drawingml/2006/main" noChangeAspect="1"/>
+            </wp:cNvGraphicFramePr>
+            <a:graphic xmlns:a="http://schemas.openxmlformats.org/drawingml/2006/main">
+              <a:graphicData uri="http://schemas.openxmlformats.org/drawingml/2006/picture">
+                <pic:pic xmlns:pic="http://schemas.openxmlformats.org/drawingml/2006/picture">
+                  <pic:nvPicPr>
+                    <pic:cNvPr id="743771671" name="Picture 4" descr="A screenshot of a computer&#10;&#10;AI-generated content may be incorrect."/>
+                    <pic:cNvPicPr/>
+                  </pic:nvPicPr>
+                  <pic:blipFill>
+                    <a:blip r:embed="rId13">
+                      <a:extLst>
+                        <a:ext uri="{28A0092B-C50C-407E-A947-70E740481C1C}">
+                          <a14:useLocalDpi xmlns:a14="http://schemas.microsoft.com/office/drawing/2010/main" val="0"/>
+                        </a:ext>
+                      </a:extLst>
+                    </a:blip>
+                    <a:stretch>
+                      <a:fillRect/>
+                    </a:stretch>
+                  </pic:blipFill>
+                  <pic:spPr>
+                    <a:xfrm>
+                      <a:off x="0" y="0"/>
+                      <a:ext cx="5821680" cy="4808220"/>
+                    </a:xfrm>
+                    <a:prstGeom prst="rect">
+                      <a:avLst/>
+                    </a:prstGeom>
+                  </pic:spPr>
+                </pic:pic>
+              </a:graphicData>
+            </a:graphic>
+          </wp:inline>
+        </w:drawing>
+      </w:r>
+    </w:p>
+    <w:p>
+      <w:pPr>
+        <w:rPr>
+          <w:lang w:val="en-IN"/>
+        </w:rPr>
+      </w:pPr>
+    </w:p>
+    <w:p>
+      <w:pPr>
+        <w:rPr>
+          <w:lang w:val="en-IN"/>
+        </w:rPr>
+      </w:pPr>
+    </w:p>
+    <w:p>
+      <w:pPr>
+        <w:rPr>
+          <w:lang w:val="en-IN"/>
+        </w:rPr>
+      </w:pPr>
+    </w:p>
+    <w:p>
+      <w:pPr>
+        <w:rPr>
+          <w:lang w:val="en-IN"/>
+        </w:rPr>
+      </w:pPr>
+    </w:p>
+    <w:p>
+      <w:pPr>
+        <w:rPr>
+          <w:lang w:val="en-IN"/>
+        </w:rPr>
+      </w:pPr>
+    </w:p>
+    <w:p>
+      <w:pPr>
+        <w:rPr>
+          <w:lang w:val="en-IN"/>
+        </w:rPr>
+      </w:pPr>
+    </w:p>
+    <w:p>
+      <w:pPr>
+        <w:rPr>
+          <w:lang w:val="en-IN"/>
+        </w:rPr>
+      </w:pPr>
+    </w:p>
+    <w:p>
+      <w:pPr>
+        <w:rPr>
+          <w:lang w:val="en-IN"/>
+        </w:rPr>
+      </w:pPr>
+    </w:p>
+    <w:p>
+      <w:pPr>
+        <w:rPr>
+          <w:lang w:val="en-IN"/>
+        </w:rPr>
+      </w:pPr>
     </w:p>
     <w:sectPr>
       <w:pgSz w:w="11906" w:h="16838"/>
@@ -1649,6 +5506,185 @@
     </w:lvl>
   </w:abstractNum>
   <w:abstractNum w:abstractNumId="1" w15:restartNumberingAfterBreak="0">
+    <w:nsid w:val="1CFE7886"/>
+    <w:multiLevelType w:val="hybridMultilevel"/>
+    <w:tmpl w:val="532AE2AE"/>
+    <w:lvl w:ilvl="0" w:tplc="780CC168">
+      <w:start w:val="1"/>
+      <w:numFmt w:val="decimal"/>
+      <w:lvlText w:val="%1."/>
+      <w:lvlJc w:val="left"/>
+      <w:pPr>
+        <w:ind w:left="720" w:hanging="360"/>
+      </w:pPr>
+      <w:rPr>
+        <w:rFonts w:hint="default"/>
+        <w:b/>
+      </w:rPr>
+    </w:lvl>
+    <w:lvl w:ilvl="1" w:tplc="4C090019" w:tentative="1">
+      <w:start w:val="1"/>
+      <w:numFmt w:val="lowerLetter"/>
+      <w:lvlText w:val="%2."/>
+      <w:lvlJc w:val="left"/>
+      <w:pPr>
+        <w:ind w:left="1440" w:hanging="360"/>
+      </w:pPr>
+    </w:lvl>
+    <w:lvl w:ilvl="2" w:tplc="4C09001B" w:tentative="1">
+      <w:start w:val="1"/>
+      <w:numFmt w:val="lowerRoman"/>
+      <w:lvlText w:val="%3."/>
+      <w:lvlJc w:val="right"/>
+      <w:pPr>
+        <w:ind w:left="2160" w:hanging="180"/>
+      </w:pPr>
+    </w:lvl>
+    <w:lvl w:ilvl="3" w:tplc="4C09000F" w:tentative="1">
+      <w:start w:val="1"/>
+      <w:numFmt w:val="decimal"/>
+      <w:lvlText w:val="%4."/>
+      <w:lvlJc w:val="left"/>
+      <w:pPr>
+        <w:ind w:left="2880" w:hanging="360"/>
+      </w:pPr>
+    </w:lvl>
+    <w:lvl w:ilvl="4" w:tplc="4C090019" w:tentative="1">
+      <w:start w:val="1"/>
+      <w:numFmt w:val="lowerLetter"/>
+      <w:lvlText w:val="%5."/>
+      <w:lvlJc w:val="left"/>
+      <w:pPr>
+        <w:ind w:left="3600" w:hanging="360"/>
+      </w:pPr>
+    </w:lvl>
+    <w:lvl w:ilvl="5" w:tplc="4C09001B" w:tentative="1">
+      <w:start w:val="1"/>
+      <w:numFmt w:val="lowerRoman"/>
+      <w:lvlText w:val="%6."/>
+      <w:lvlJc w:val="right"/>
+      <w:pPr>
+        <w:ind w:left="4320" w:hanging="180"/>
+      </w:pPr>
+    </w:lvl>
+    <w:lvl w:ilvl="6" w:tplc="4C09000F" w:tentative="1">
+      <w:start w:val="1"/>
+      <w:numFmt w:val="decimal"/>
+      <w:lvlText w:val="%7."/>
+      <w:lvlJc w:val="left"/>
+      <w:pPr>
+        <w:ind w:left="5040" w:hanging="360"/>
+      </w:pPr>
+    </w:lvl>
+    <w:lvl w:ilvl="7" w:tplc="4C090019" w:tentative="1">
+      <w:start w:val="1"/>
+      <w:numFmt w:val="lowerLetter"/>
+      <w:lvlText w:val="%8."/>
+      <w:lvlJc w:val="left"/>
+      <w:pPr>
+        <w:ind w:left="5760" w:hanging="360"/>
+      </w:pPr>
+    </w:lvl>
+    <w:lvl w:ilvl="8" w:tplc="4C09001B" w:tentative="1">
+      <w:start w:val="1"/>
+      <w:numFmt w:val="lowerRoman"/>
+      <w:lvlText w:val="%9."/>
+      <w:lvlJc w:val="right"/>
+      <w:pPr>
+        <w:ind w:left="6480" w:hanging="180"/>
+      </w:pPr>
+    </w:lvl>
+  </w:abstractNum>
+  <w:abstractNum w:abstractNumId="2" w15:restartNumberingAfterBreak="0">
+    <w:nsid w:val="1EB23B93"/>
+    <w:multiLevelType w:val="hybridMultilevel"/>
+    <w:tmpl w:val="5CCA400E"/>
+    <w:lvl w:ilvl="0" w:tplc="4C09000F">
+      <w:start w:val="1"/>
+      <w:numFmt w:val="decimal"/>
+      <w:lvlText w:val="%1."/>
+      <w:lvlJc w:val="left"/>
+      <w:pPr>
+        <w:ind w:left="720" w:hanging="360"/>
+      </w:pPr>
+      <w:rPr>
+        <w:rFonts w:hint="default"/>
+      </w:rPr>
+    </w:lvl>
+    <w:lvl w:ilvl="1" w:tplc="4C090019" w:tentative="1">
+      <w:start w:val="1"/>
+      <w:numFmt w:val="lowerLetter"/>
+      <w:lvlText w:val="%2."/>
+      <w:lvlJc w:val="left"/>
+      <w:pPr>
+        <w:ind w:left="1440" w:hanging="360"/>
+      </w:pPr>
+    </w:lvl>
+    <w:lvl w:ilvl="2" w:tplc="4C09001B" w:tentative="1">
+      <w:start w:val="1"/>
+      <w:numFmt w:val="lowerRoman"/>
+      <w:lvlText w:val="%3."/>
+      <w:lvlJc w:val="right"/>
+      <w:pPr>
+        <w:ind w:left="2160" w:hanging="180"/>
+      </w:pPr>
+    </w:lvl>
+    <w:lvl w:ilvl="3" w:tplc="4C09000F" w:tentative="1">
+      <w:start w:val="1"/>
+      <w:numFmt w:val="decimal"/>
+      <w:lvlText w:val="%4."/>
+      <w:lvlJc w:val="left"/>
+      <w:pPr>
+        <w:ind w:left="2880" w:hanging="360"/>
+      </w:pPr>
+    </w:lvl>
+    <w:lvl w:ilvl="4" w:tplc="4C090019" w:tentative="1">
+      <w:start w:val="1"/>
+      <w:numFmt w:val="lowerLetter"/>
+      <w:lvlText w:val="%5."/>
+      <w:lvlJc w:val="left"/>
+      <w:pPr>
+        <w:ind w:left="3600" w:hanging="360"/>
+      </w:pPr>
+    </w:lvl>
+    <w:lvl w:ilvl="5" w:tplc="4C09001B" w:tentative="1">
+      <w:start w:val="1"/>
+      <w:numFmt w:val="lowerRoman"/>
+      <w:lvlText w:val="%6."/>
+      <w:lvlJc w:val="right"/>
+      <w:pPr>
+        <w:ind w:left="4320" w:hanging="180"/>
+      </w:pPr>
+    </w:lvl>
+    <w:lvl w:ilvl="6" w:tplc="4C09000F" w:tentative="1">
+      <w:start w:val="1"/>
+      <w:numFmt w:val="decimal"/>
+      <w:lvlText w:val="%7."/>
+      <w:lvlJc w:val="left"/>
+      <w:pPr>
+        <w:ind w:left="5040" w:hanging="360"/>
+      </w:pPr>
+    </w:lvl>
+    <w:lvl w:ilvl="7" w:tplc="4C090019" w:tentative="1">
+      <w:start w:val="1"/>
+      <w:numFmt w:val="lowerLetter"/>
+      <w:lvlText w:val="%8."/>
+      <w:lvlJc w:val="left"/>
+      <w:pPr>
+        <w:ind w:left="5760" w:hanging="360"/>
+      </w:pPr>
+    </w:lvl>
+    <w:lvl w:ilvl="8" w:tplc="4C09001B" w:tentative="1">
+      <w:start w:val="1"/>
+      <w:numFmt w:val="lowerRoman"/>
+      <w:lvlText w:val="%9."/>
+      <w:lvlJc w:val="right"/>
+      <w:pPr>
+        <w:ind w:left="6480" w:hanging="180"/>
+      </w:pPr>
+    </w:lvl>
+  </w:abstractNum>
+  <w:abstractNum w:abstractNumId="3" w15:restartNumberingAfterBreak="0">
     <w:nsid w:val="27325819"/>
     <w:multiLevelType w:val="hybridMultilevel"/>
     <w:tmpl w:val="EFBA7686"/>
@@ -1734,7 +5770,96 @@
       </w:pPr>
     </w:lvl>
   </w:abstractNum>
-  <w:abstractNum w:abstractNumId="2" w15:restartNumberingAfterBreak="0">
+  <w:abstractNum w:abstractNumId="4" w15:restartNumberingAfterBreak="0">
+    <w:nsid w:val="2EFE7BFF"/>
+    <w:multiLevelType w:val="hybridMultilevel"/>
+    <w:tmpl w:val="92CAFBF8"/>
+    <w:lvl w:ilvl="0" w:tplc="4C09000F">
+      <w:start w:val="1"/>
+      <w:numFmt w:val="decimal"/>
+      <w:lvlText w:val="%1."/>
+      <w:lvlJc w:val="left"/>
+      <w:pPr>
+        <w:ind w:left="720" w:hanging="360"/>
+      </w:pPr>
+      <w:rPr>
+        <w:rFonts w:hint="default"/>
+      </w:rPr>
+    </w:lvl>
+    <w:lvl w:ilvl="1" w:tplc="4C090019" w:tentative="1">
+      <w:start w:val="1"/>
+      <w:numFmt w:val="lowerLetter"/>
+      <w:lvlText w:val="%2."/>
+      <w:lvlJc w:val="left"/>
+      <w:pPr>
+        <w:ind w:left="1440" w:hanging="360"/>
+      </w:pPr>
+    </w:lvl>
+    <w:lvl w:ilvl="2" w:tplc="4C09001B" w:tentative="1">
+      <w:start w:val="1"/>
+      <w:numFmt w:val="lowerRoman"/>
+      <w:lvlText w:val="%3."/>
+      <w:lvlJc w:val="right"/>
+      <w:pPr>
+        <w:ind w:left="2160" w:hanging="180"/>
+      </w:pPr>
+    </w:lvl>
+    <w:lvl w:ilvl="3" w:tplc="4C09000F" w:tentative="1">
+      <w:start w:val="1"/>
+      <w:numFmt w:val="decimal"/>
+      <w:lvlText w:val="%4."/>
+      <w:lvlJc w:val="left"/>
+      <w:pPr>
+        <w:ind w:left="2880" w:hanging="360"/>
+      </w:pPr>
+    </w:lvl>
+    <w:lvl w:ilvl="4" w:tplc="4C090019" w:tentative="1">
+      <w:start w:val="1"/>
+      <w:numFmt w:val="lowerLetter"/>
+      <w:lvlText w:val="%5."/>
+      <w:lvlJc w:val="left"/>
+      <w:pPr>
+        <w:ind w:left="3600" w:hanging="360"/>
+      </w:pPr>
+    </w:lvl>
+    <w:lvl w:ilvl="5" w:tplc="4C09001B" w:tentative="1">
+      <w:start w:val="1"/>
+      <w:numFmt w:val="lowerRoman"/>
+      <w:lvlText w:val="%6."/>
+      <w:lvlJc w:val="right"/>
+      <w:pPr>
+        <w:ind w:left="4320" w:hanging="180"/>
+      </w:pPr>
+    </w:lvl>
+    <w:lvl w:ilvl="6" w:tplc="4C09000F" w:tentative="1">
+      <w:start w:val="1"/>
+      <w:numFmt w:val="decimal"/>
+      <w:lvlText w:val="%7."/>
+      <w:lvlJc w:val="left"/>
+      <w:pPr>
+        <w:ind w:left="5040" w:hanging="360"/>
+      </w:pPr>
+    </w:lvl>
+    <w:lvl w:ilvl="7" w:tplc="4C090019" w:tentative="1">
+      <w:start w:val="1"/>
+      <w:numFmt w:val="lowerLetter"/>
+      <w:lvlText w:val="%8."/>
+      <w:lvlJc w:val="left"/>
+      <w:pPr>
+        <w:ind w:left="5760" w:hanging="360"/>
+      </w:pPr>
+    </w:lvl>
+    <w:lvl w:ilvl="8" w:tplc="4C09001B" w:tentative="1">
+      <w:start w:val="1"/>
+      <w:numFmt w:val="lowerRoman"/>
+      <w:lvlText w:val="%9."/>
+      <w:lvlJc w:val="right"/>
+      <w:pPr>
+        <w:ind w:left="6480" w:hanging="180"/>
+      </w:pPr>
+    </w:lvl>
+  </w:abstractNum>
+  <w:abstractNum w:abstractNumId="5" w15:restartNumberingAfterBreak="0">
     <w:nsid w:val="345D1A48"/>
     <w:multiLevelType w:val="hybridMultilevel"/>
     <w:tmpl w:val="DA243574"/>
@@ -1820,7 +5945,96 @@
       </w:pPr>
     </w:lvl>
   </w:abstractNum>
-  <w:abstractNum w:abstractNumId="3" w15:restartNumberingAfterBreak="0">
+  <w:abstractNum w:abstractNumId="6" w15:restartNumberingAfterBreak="0">
+    <w:nsid w:val="36B461BA"/>
+    <w:multiLevelType w:val="hybridMultilevel"/>
+    <w:tmpl w:val="0ACED458"/>
+    <w:lvl w:ilvl="0" w:tplc="4C09000F">
+      <w:start w:val="1"/>
+      <w:numFmt w:val="decimal"/>
+      <w:lvlText w:val="%1."/>
+      <w:lvlJc w:val="left"/>
+      <w:pPr>
+        <w:ind w:left="720" w:hanging="360"/>
+      </w:pPr>
+      <w:rPr>
+        <w:rFonts w:hint="default"/>
+      </w:rPr>
+    </w:lvl>
+    <w:lvl w:ilvl="1" w:tplc="4C090019" w:tentative="1">
+      <w:start w:val="1"/>
+      <w:numFmt w:val="lowerLetter"/>
+      <w:lvlText w:val="%2."/>
+      <w:lvlJc w:val="left"/>
+      <w:pPr>
+        <w:ind w:left="1440" w:hanging="360"/>
+      </w:pPr>
+    </w:lvl>
+    <w:lvl w:ilvl="2" w:tplc="4C09001B" w:tentative="1">
+      <w:start w:val="1"/>
+      <w:numFmt w:val="lowerRoman"/>
+      <w:lvlText w:val="%3."/>
+      <w:lvlJc w:val="right"/>
+      <w:pPr>
+        <w:ind w:left="2160" w:hanging="180"/>
+      </w:pPr>
+    </w:lvl>
+    <w:lvl w:ilvl="3" w:tplc="4C09000F" w:tentative="1">
+      <w:start w:val="1"/>
+      <w:numFmt w:val="decimal"/>
+      <w:lvlText w:val="%4."/>
+      <w:lvlJc w:val="left"/>
+      <w:pPr>
+        <w:ind w:left="2880" w:hanging="360"/>
+      </w:pPr>
+    </w:lvl>
+    <w:lvl w:ilvl="4" w:tplc="4C090019" w:tentative="1">
+      <w:start w:val="1"/>
+      <w:numFmt w:val="lowerLetter"/>
+      <w:lvlText w:val="%5."/>
+      <w:lvlJc w:val="left"/>
+      <w:pPr>
+        <w:ind w:left="3600" w:hanging="360"/>
+      </w:pPr>
+    </w:lvl>
+    <w:lvl w:ilvl="5" w:tplc="4C09001B" w:tentative="1">
+      <w:start w:val="1"/>
+      <w:numFmt w:val="lowerRoman"/>
+      <w:lvlText w:val="%6."/>
+      <w:lvlJc w:val="right"/>
+      <w:pPr>
+        <w:ind w:left="4320" w:hanging="180"/>
+      </w:pPr>
+    </w:lvl>
+    <w:lvl w:ilvl="6" w:tplc="4C09000F" w:tentative="1">
+      <w:start w:val="1"/>
+      <w:numFmt w:val="decimal"/>
+      <w:lvlText w:val="%7."/>
+      <w:lvlJc w:val="left"/>
+      <w:pPr>
+        <w:ind w:left="5040" w:hanging="360"/>
+      </w:pPr>
+    </w:lvl>
+    <w:lvl w:ilvl="7" w:tplc="4C090019" w:tentative="1">
+      <w:start w:val="1"/>
+      <w:numFmt w:val="lowerLetter"/>
+      <w:lvlText w:val="%8."/>
+      <w:lvlJc w:val="left"/>
+      <w:pPr>
+        <w:ind w:left="5760" w:hanging="360"/>
+      </w:pPr>
+    </w:lvl>
+    <w:lvl w:ilvl="8" w:tplc="4C09001B" w:tentative="1">
+      <w:start w:val="1"/>
+      <w:numFmt w:val="lowerRoman"/>
+      <w:lvlText w:val="%9."/>
+      <w:lvlJc w:val="right"/>
+      <w:pPr>
+        <w:ind w:left="6480" w:hanging="180"/>
+      </w:pPr>
+    </w:lvl>
+  </w:abstractNum>
+  <w:abstractNum w:abstractNumId="7" w15:restartNumberingAfterBreak="0">
     <w:nsid w:val="43D80A3E"/>
     <w:multiLevelType w:val="hybridMultilevel"/>
     <w:tmpl w:val="42EA742A"/>
@@ -1906,7 +6120,93 @@
       </w:pPr>
     </w:lvl>
   </w:abstractNum>
-  <w:abstractNum w:abstractNumId="4" w15:restartNumberingAfterBreak="0">
+  <w:abstractNum w:abstractNumId="8" w15:restartNumberingAfterBreak="0">
+    <w:nsid w:val="50691C1B"/>
+    <w:multiLevelType w:val="hybridMultilevel"/>
+    <w:tmpl w:val="D5501F10"/>
+    <w:lvl w:ilvl="0" w:tplc="4C09000F">
+      <w:start w:val="1"/>
+      <w:numFmt w:val="decimal"/>
+      <w:lvlText w:val="%1."/>
+      <w:lvlJc w:val="left"/>
+      <w:pPr>
+        <w:ind w:left="720" w:hanging="360"/>
+      </w:pPr>
+    </w:lvl>
+    <w:lvl w:ilvl="1" w:tplc="4C090019" w:tentative="1">
+      <w:start w:val="1"/>
+      <w:numFmt w:val="lowerLetter"/>
+      <w:lvlText w:val="%2."/>
+      <w:lvlJc w:val="left"/>
+      <w:pPr>
+        <w:ind w:left="1440" w:hanging="360"/>
+      </w:pPr>
+    </w:lvl>
+    <w:lvl w:ilvl="2" w:tplc="4C09001B" w:tentative="1">
+      <w:start w:val="1"/>
+      <w:numFmt w:val="lowerRoman"/>
+      <w:lvlText w:val="%3."/>
+      <w:lvlJc w:val="right"/>
+      <w:pPr>
+        <w:ind w:left="2160" w:hanging="180"/>
+      </w:pPr>
+    </w:lvl>
+    <w:lvl w:ilvl="3" w:tplc="4C09000F" w:tentative="1">
+      <w:start w:val="1"/>
+      <w:numFmt w:val="decimal"/>
+      <w:lvlText w:val="%4."/>
+      <w:lvlJc w:val="left"/>
+      <w:pPr>
+        <w:ind w:left="2880" w:hanging="360"/>
+      </w:pPr>
+    </w:lvl>
+    <w:lvl w:ilvl="4" w:tplc="4C090019" w:tentative="1">
+      <w:start w:val="1"/>
+      <w:numFmt w:val="lowerLetter"/>
+      <w:lvlText w:val="%5."/>
+      <w:lvlJc w:val="left"/>
+      <w:pPr>
+        <w:ind w:left="3600" w:hanging="360"/>
+      </w:pPr>
+    </w:lvl>
+    <w:lvl w:ilvl="5" w:tplc="4C09001B" w:tentative="1">
+      <w:start w:val="1"/>
+      <w:numFmt w:val="lowerRoman"/>
+      <w:lvlText w:val="%6."/>
+      <w:lvlJc w:val="right"/>
+      <w:pPr>
+        <w:ind w:left="4320" w:hanging="180"/>
+      </w:pPr>
+    </w:lvl>
+    <w:lvl w:ilvl="6" w:tplc="4C09000F" w:tentative="1">
+      <w:start w:val="1"/>
+      <w:numFmt w:val="decimal"/>
+      <w:lvlText w:val="%7."/>
+      <w:lvlJc w:val="left"/>
+      <w:pPr>
+        <w:ind w:left="5040" w:hanging="360"/>
+      </w:pPr>
+    </w:lvl>
+    <w:lvl w:ilvl="7" w:tplc="4C090019" w:tentative="1">
+      <w:start w:val="1"/>
+      <w:numFmt w:val="lowerLetter"/>
+      <w:lvlText w:val="%8."/>
+      <w:lvlJc w:val="left"/>
+      <w:pPr>
+        <w:ind w:left="5760" w:hanging="360"/>
+      </w:pPr>
+    </w:lvl>
+    <w:lvl w:ilvl="8" w:tplc="4C09001B" w:tentative="1">
+      <w:start w:val="1"/>
+      <w:numFmt w:val="lowerRoman"/>
+      <w:lvlText w:val="%9."/>
+      <w:lvlJc w:val="right"/>
+      <w:pPr>
+        <w:ind w:left="6480" w:hanging="180"/>
+      </w:pPr>
+    </w:lvl>
+  </w:abstractNum>
+  <w:abstractNum w:abstractNumId="9" w15:restartNumberingAfterBreak="0">
     <w:nsid w:val="593040B0"/>
     <w:multiLevelType w:val="hybridMultilevel"/>
     <w:tmpl w:val="D0108E48"/>
@@ -1937,7 +6237,7 @@
         <w:ind w:left="2160" w:hanging="180"/>
       </w:pPr>
     </w:lvl>
-    <w:lvl w:ilvl="3" w:tplc="4C09000F" w:tentative="1">
+    <w:lvl w:ilvl="3" w:tplc="4C09000F">
       <w:start w:val="1"/>
       <w:numFmt w:val="decimal"/>
       <w:lvlText w:val="%4."/>
@@ -1992,7 +6292,7 @@
       </w:pPr>
     </w:lvl>
   </w:abstractNum>
-  <w:abstractNum w:abstractNumId="5" w15:restartNumberingAfterBreak="0">
+  <w:abstractNum w:abstractNumId="10" w15:restartNumberingAfterBreak="0">
     <w:nsid w:val="5E44328B"/>
     <w:multiLevelType w:val="hybridMultilevel"/>
     <w:tmpl w:val="55AE7D6A"/>
@@ -2078,7 +6378,7 @@
       </w:pPr>
     </w:lvl>
   </w:abstractNum>
-  <w:abstractNum w:abstractNumId="6" w15:restartNumberingAfterBreak="0">
+  <w:abstractNum w:abstractNumId="11" w15:restartNumberingAfterBreak="0">
     <w:nsid w:val="5F9F32BD"/>
     <w:multiLevelType w:val="hybridMultilevel"/>
     <w:tmpl w:val="635E6D88"/>
@@ -2164,26 +6464,249 @@
       </w:pPr>
     </w:lvl>
   </w:abstractNum>
+  <w:abstractNum w:abstractNumId="12" w15:restartNumberingAfterBreak="0">
+    <w:nsid w:val="658A2136"/>
+    <w:multiLevelType w:val="hybridMultilevel"/>
+    <w:tmpl w:val="6B4807AC"/>
+    <w:lvl w:ilvl="0" w:tplc="4C09000F">
+      <w:start w:val="1"/>
+      <w:numFmt w:val="decimal"/>
+      <w:lvlText w:val="%1."/>
+      <w:lvlJc w:val="left"/>
+      <w:pPr>
+        <w:ind w:left="720" w:hanging="360"/>
+      </w:pPr>
+      <w:rPr>
+        <w:rFonts w:hint="default"/>
+      </w:rPr>
+    </w:lvl>
+    <w:lvl w:ilvl="1" w:tplc="4C090019" w:tentative="1">
+      <w:start w:val="1"/>
+      <w:numFmt w:val="lowerLetter"/>
+      <w:lvlText w:val="%2."/>
+      <w:lvlJc w:val="left"/>
+      <w:pPr>
+        <w:ind w:left="1440" w:hanging="360"/>
+      </w:pPr>
+    </w:lvl>
+    <w:lvl w:ilvl="2" w:tplc="4C09001B" w:tentative="1">
+      <w:start w:val="1"/>
+      <w:numFmt w:val="lowerRoman"/>
+      <w:lvlText w:val="%3."/>
+      <w:lvlJc w:val="right"/>
+      <w:pPr>
+        <w:ind w:left="2160" w:hanging="180"/>
+      </w:pPr>
+    </w:lvl>
+    <w:lvl w:ilvl="3" w:tplc="4C09000F" w:tentative="1">
+      <w:start w:val="1"/>
+      <w:numFmt w:val="decimal"/>
+      <w:lvlText w:val="%4."/>
+      <w:lvlJc w:val="left"/>
+      <w:pPr>
+        <w:ind w:left="2880" w:hanging="360"/>
+      </w:pPr>
+    </w:lvl>
+    <w:lvl w:ilvl="4" w:tplc="4C090019" w:tentative="1">
+      <w:start w:val="1"/>
+      <w:numFmt w:val="lowerLetter"/>
+      <w:lvlText w:val="%5."/>
+      <w:lvlJc w:val="left"/>
+      <w:pPr>
+        <w:ind w:left="3600" w:hanging="360"/>
+      </w:pPr>
+    </w:lvl>
+    <w:lvl w:ilvl="5" w:tplc="4C09001B" w:tentative="1">
+      <w:start w:val="1"/>
+      <w:numFmt w:val="lowerRoman"/>
+      <w:lvlText w:val="%6."/>
+      <w:lvlJc w:val="right"/>
+      <w:pPr>
+        <w:ind w:left="4320" w:hanging="180"/>
+      </w:pPr>
+    </w:lvl>
+    <w:lvl w:ilvl="6" w:tplc="4C09000F" w:tentative="1">
+      <w:start w:val="1"/>
+      <w:numFmt w:val="decimal"/>
+      <w:lvlText w:val="%7."/>
+      <w:lvlJc w:val="left"/>
+      <w:pPr>
+        <w:ind w:left="5040" w:hanging="360"/>
+      </w:pPr>
+    </w:lvl>
+    <w:lvl w:ilvl="7" w:tplc="4C090019" w:tentative="1">
+      <w:start w:val="1"/>
+      <w:numFmt w:val="lowerLetter"/>
+      <w:lvlText w:val="%8."/>
+      <w:lvlJc w:val="left"/>
+      <w:pPr>
+        <w:ind w:left="5760" w:hanging="360"/>
+      </w:pPr>
+    </w:lvl>
+    <w:lvl w:ilvl="8" w:tplc="4C09001B" w:tentative="1">
+      <w:start w:val="1"/>
+      <w:numFmt w:val="lowerRoman"/>
+      <w:lvlText w:val="%9."/>
+      <w:lvlJc w:val="right"/>
+      <w:pPr>
+        <w:ind w:left="6480" w:hanging="180"/>
+      </w:pPr>
+    </w:lvl>
+  </w:abstractNum>
+  <w:abstractNum w:abstractNumId="13" w15:restartNumberingAfterBreak="0">
+    <w:nsid w:val="77FB2B8C"/>
+    <w:multiLevelType w:val="hybridMultilevel"/>
+    <w:tmpl w:val="A372E5C4"/>
+    <w:lvl w:ilvl="0" w:tplc="4C090001">
+      <w:start w:val="1"/>
+      <w:numFmt w:val="bullet"/>
+      <w:lvlText w:val=""/>
+      <w:lvlJc w:val="left"/>
+      <w:pPr>
+        <w:ind w:left="1440" w:hanging="360"/>
+      </w:pPr>
+      <w:rPr>
+        <w:rFonts w:ascii="Symbol" w:hAnsi="Symbol" w:hint="default"/>
+      </w:rPr>
+    </w:lvl>
+    <w:lvl w:ilvl="1" w:tplc="4C090003" w:tentative="1">
+      <w:start w:val="1"/>
+      <w:numFmt w:val="bullet"/>
+      <w:lvlText w:val="o"/>
+      <w:lvlJc w:val="left"/>
+      <w:pPr>
+        <w:ind w:left="2160" w:hanging="360"/>
+      </w:pPr>
+      <w:rPr>
+        <w:rFonts w:ascii="Courier New" w:hAnsi="Courier New" w:cs="Courier New" w:hint="default"/>
+      </w:rPr>
+    </w:lvl>
+    <w:lvl w:ilvl="2" w:tplc="4C090005" w:tentative="1">
+      <w:start w:val="1"/>
+      <w:numFmt w:val="bullet"/>
+      <w:lvlText w:val=""/>
+      <w:lvlJc w:val="left"/>
+      <w:pPr>
+        <w:ind w:left="2880" w:hanging="360"/>
+      </w:pPr>
+      <w:rPr>
+        <w:rFonts w:ascii="Wingdings" w:hAnsi="Wingdings" w:hint="default"/>
+      </w:rPr>
+    </w:lvl>
+    <w:lvl w:ilvl="3" w:tplc="4C090001" w:tentative="1">
+      <w:start w:val="1"/>
+      <w:numFmt w:val="bullet"/>
+      <w:lvlText w:val=""/>
+      <w:lvlJc w:val="left"/>
+      <w:pPr>
+        <w:ind w:left="3600" w:hanging="360"/>
+      </w:pPr>
+      <w:rPr>
+        <w:rFonts w:ascii="Symbol" w:hAnsi="Symbol" w:hint="default"/>
+      </w:rPr>
+    </w:lvl>
+    <w:lvl w:ilvl="4" w:tplc="4C090003" w:tentative="1">
+      <w:start w:val="1"/>
+      <w:numFmt w:val="bullet"/>
+      <w:lvlText w:val="o"/>
+      <w:lvlJc w:val="left"/>
+      <w:pPr>
+        <w:ind w:left="4320" w:hanging="360"/>
+      </w:pPr>
+      <w:rPr>
+        <w:rFonts w:ascii="Courier New" w:hAnsi="Courier New" w:cs="Courier New" w:hint="default"/>
+      </w:rPr>
+    </w:lvl>
+    <w:lvl w:ilvl="5" w:tplc="4C090005" w:tentative="1">
+      <w:start w:val="1"/>
+      <w:numFmt w:val="bullet"/>
+      <w:lvlText w:val=""/>
+      <w:lvlJc w:val="left"/>
+      <w:pPr>
+        <w:ind w:left="5040" w:hanging="360"/>
+      </w:pPr>
+      <w:rPr>
+        <w:rFonts w:ascii="Wingdings" w:hAnsi="Wingdings" w:hint="default"/>
+      </w:rPr>
+    </w:lvl>
+    <w:lvl w:ilvl="6" w:tplc="4C090001" w:tentative="1">
+      <w:start w:val="1"/>
+      <w:numFmt w:val="bullet"/>
+      <w:lvlText w:val=""/>
+      <w:lvlJc w:val="left"/>
+      <w:pPr>
+        <w:ind w:left="5760" w:hanging="360"/>
+      </w:pPr>
+      <w:rPr>
+        <w:rFonts w:ascii="Symbol" w:hAnsi="Symbol" w:hint="default"/>
+      </w:rPr>
+    </w:lvl>
+    <w:lvl w:ilvl="7" w:tplc="4C090003" w:tentative="1">
+      <w:start w:val="1"/>
+      <w:numFmt w:val="bullet"/>
+      <w:lvlText w:val="o"/>
+      <w:lvlJc w:val="left"/>
+      <w:pPr>
+        <w:ind w:left="6480" w:hanging="360"/>
+      </w:pPr>
+      <w:rPr>
+        <w:rFonts w:ascii="Courier New" w:hAnsi="Courier New" w:cs="Courier New" w:hint="default"/>
+      </w:rPr>
+    </w:lvl>
+    <w:lvl w:ilvl="8" w:tplc="4C090005" w:tentative="1">
+      <w:start w:val="1"/>
+      <w:numFmt w:val="bullet"/>
+      <w:lvlText w:val=""/>
+      <w:lvlJc w:val="left"/>
+      <w:pPr>
+        <w:ind w:left="7200" w:hanging="360"/>
+      </w:pPr>
+      <w:rPr>
+        <w:rFonts w:ascii="Wingdings" w:hAnsi="Wingdings" w:hint="default"/>
+      </w:rPr>
+    </w:lvl>
+  </w:abstractNum>
   <w:num w:numId="1" w16cid:durableId="850222503">
-    <w:abstractNumId w:val="1"/>
+    <w:abstractNumId w:val="3"/>
   </w:num>
   <w:num w:numId="2" w16cid:durableId="1453785291">
     <w:abstractNumId w:val="0"/>
   </w:num>
   <w:num w:numId="3" w16cid:durableId="1275135395">
+    <w:abstractNumId w:val="10"/>
+  </w:num>
+  <w:num w:numId="4" w16cid:durableId="2005938101">
+    <w:abstractNumId w:val="11"/>
+  </w:num>
+  <w:num w:numId="5" w16cid:durableId="563759353">
+    <w:abstractNumId w:val="7"/>
+  </w:num>
+  <w:num w:numId="6" w16cid:durableId="384183927">
     <w:abstractNumId w:val="5"/>
   </w:num>
-  <w:num w:numId="4" w16cid:durableId="2005938101">
+  <w:num w:numId="7" w16cid:durableId="1779251118">
+    <w:abstractNumId w:val="9"/>
+  </w:num>
+  <w:num w:numId="8" w16cid:durableId="1525484593">
+    <w:abstractNumId w:val="13"/>
+  </w:num>
+  <w:num w:numId="9" w16cid:durableId="359287430">
+    <w:abstractNumId w:val="1"/>
+  </w:num>
+  <w:num w:numId="10" w16cid:durableId="1722826721">
+    <w:abstractNumId w:val="4"/>
+  </w:num>
+  <w:num w:numId="11" w16cid:durableId="1131291172">
     <w:abstractNumId w:val="6"/>
   </w:num>
-  <w:num w:numId="5" w16cid:durableId="563759353">
-    <w:abstractNumId w:val="3"/>
+  <w:num w:numId="12" w16cid:durableId="733158073">
+    <w:abstractNumId w:val="8"/>
   </w:num>
-  <w:num w:numId="6" w16cid:durableId="384183927">
+  <w:num w:numId="13" w16cid:durableId="570582787">
     <w:abstractNumId w:val="2"/>
   </w:num>
-  <w:num w:numId="7" w16cid:durableId="1779251118">
-    <w:abstractNumId w:val="4"/>
+  <w:num w:numId="14" w16cid:durableId="287932156">
+    <w:abstractNumId w:val="12"/>
   </w:num>
 </w:numbering>
 </file>
@@ -2791,7 +7314,6 @@
   <w:style w:type="character" w:default="1" w:styleId="DefaultParagraphFont">
     <w:name w:val="Default Paragraph Font"/>
     <w:uiPriority w:val="1"/>
-    <w:semiHidden/>
     <w:unhideWhenUsed/>
   </w:style>
   <w:style w:type="table" w:default="1" w:styleId="TableNormal">
@@ -3420,4 +7942,16 @@
     </a:ext>
   </a:extLst>
 </a:theme>
+</file>
+
+<file path=customXml/item1.xml><?xml version="1.0" encoding="utf-8"?>
+<b:Sources xmlns:b="http://schemas.openxmlformats.org/officeDocument/2006/bibliography" xmlns="http://schemas.openxmlformats.org/officeDocument/2006/bibliography" SelectedStyle="\APASixthEditionOfficeOnline.xsl" StyleName="APA" Version="6"/>
+</file>
+
+<file path=customXml/itemProps1.xml><?xml version="1.0" encoding="utf-8"?>
+<ds:datastoreItem xmlns:ds="http://schemas.openxmlformats.org/officeDocument/2006/customXml" ds:itemID="{12DEC100-6E4E-41C8-932A-ED491F985BDB}">
+  <ds:schemaRefs>
+    <ds:schemaRef ds:uri="http://schemas.openxmlformats.org/officeDocument/2006/bibliography"/>
+  </ds:schemaRefs>
+</ds:datastoreItem>
 </file>
</xml_diff>